<commit_message>
finish tech paper, research paper notes, exam 2 ppt
</commit_message>
<xml_diff>
--- a/HST 318/Technology Paper.docx
+++ b/HST 318/Technology Paper.docx
@@ -243,28 +243,7 @@
           <w:rFonts w:ascii="Times New Roman" w:hAnsi="Times New Roman" w:cs="Times New Roman"/>
           <w:sz w:val="24"/>
         </w:rPr>
-        <w:t>pressure steam engine used for transportation, adapted from Watt’s original steam engine by</w:t>
-      </w:r>
-      <w:r>
-        <w:rPr>
-          <w:rFonts w:ascii="Times New Roman" w:hAnsi="Times New Roman" w:cs="Times New Roman"/>
-          <w:sz w:val="24"/>
-        </w:rPr>
-        <w:t xml:space="preserve"> Oliver Evans in the United States</w:t>
-      </w:r>
-      <w:r>
-        <w:rPr>
-          <w:rFonts w:ascii="Times New Roman" w:hAnsi="Times New Roman" w:cs="Times New Roman"/>
-          <w:sz w:val="24"/>
-        </w:rPr>
-        <w:t>,</w:t>
-      </w:r>
-      <w:r>
-        <w:rPr>
-          <w:rFonts w:ascii="Times New Roman" w:hAnsi="Times New Roman" w:cs="Times New Roman"/>
-          <w:sz w:val="24"/>
-        </w:rPr>
-        <w:t xml:space="preserve"> and Trevithick’s first steam locomotive in Britain</w:t>
+        <w:t>pressure steam engine used for transportation</w:t>
       </w:r>
       <w:r>
         <w:rPr>
@@ -300,7 +279,37 @@
           <w:rFonts w:ascii="Times New Roman" w:hAnsi="Times New Roman" w:cs="Times New Roman"/>
           <w:sz w:val="24"/>
         </w:rPr>
-        <w:t xml:space="preserve"> Century before being replaced by electric and diesel-electric trains in the early 20</w:t>
+        <w:t xml:space="preserve"> Century before</w:t>
+      </w:r>
+      <w:r>
+        <w:rPr>
+          <w:rFonts w:ascii="Times New Roman" w:hAnsi="Times New Roman" w:cs="Times New Roman"/>
+          <w:sz w:val="24"/>
+        </w:rPr>
+        <w:t xml:space="preserve"> </w:t>
+      </w:r>
+      <w:proofErr w:type="gramStart"/>
+      <w:r>
+        <w:rPr>
+          <w:rFonts w:ascii="Times New Roman" w:hAnsi="Times New Roman" w:cs="Times New Roman"/>
+          <w:sz w:val="24"/>
+        </w:rPr>
+        <w:t>being replaced</w:t>
+      </w:r>
+      <w:proofErr w:type="gramEnd"/>
+      <w:r>
+        <w:rPr>
+          <w:rFonts w:ascii="Times New Roman" w:hAnsi="Times New Roman" w:cs="Times New Roman"/>
+          <w:sz w:val="24"/>
+        </w:rPr>
+        <w:t xml:space="preserve"> by electric </w:t>
+      </w:r>
+      <w:r>
+        <w:rPr>
+          <w:rFonts w:ascii="Times New Roman" w:hAnsi="Times New Roman" w:cs="Times New Roman"/>
+          <w:sz w:val="24"/>
+        </w:rPr>
+        <w:t>trains in the early 20</w:t>
       </w:r>
       <w:r>
         <w:rPr>
@@ -385,7 +394,14 @@
           <w:rFonts w:ascii="Times New Roman" w:hAnsi="Times New Roman" w:cs="Times New Roman"/>
           <w:sz w:val="24"/>
         </w:rPr>
-        <w:t xml:space="preserve">a number of technological </w:t>
+        <w:t>many</w:t>
+      </w:r>
+      <w:r>
+        <w:rPr>
+          <w:rFonts w:ascii="Times New Roman" w:hAnsi="Times New Roman" w:cs="Times New Roman"/>
+          <w:sz w:val="24"/>
+        </w:rPr>
+        <w:t xml:space="preserve"> technological </w:t>
       </w:r>
       <w:r>
         <w:rPr>
@@ -620,7 +636,21 @@
           <w:rFonts w:ascii="Times New Roman" w:hAnsi="Times New Roman" w:cs="Times New Roman"/>
           <w:sz w:val="24"/>
         </w:rPr>
-        <w:t xml:space="preserve">vans made the pioneering </w:t>
+        <w:t xml:space="preserve">vans made the pioneering innovation of using his high-pressure steam engine for transportation. </w:t>
+      </w:r>
+      <w:r>
+        <w:rPr>
+          <w:rFonts w:ascii="Times New Roman" w:hAnsi="Times New Roman" w:cs="Times New Roman"/>
+          <w:sz w:val="24"/>
+        </w:rPr>
+        <w:t>Because there were no railroads in America at the time, in 1804 Evans’ engine was first use</w:t>
+      </w:r>
+      <w:r>
+        <w:rPr>
+          <w:rFonts w:ascii="Times New Roman" w:hAnsi="Times New Roman" w:cs="Times New Roman"/>
+          <w:sz w:val="24"/>
+        </w:rPr>
+        <w:t xml:space="preserve">d to power a motorized </w:t>
       </w:r>
       <w:r>
         <w:rPr>
@@ -628,21 +658,7 @@
           <w:sz w:val="24"/>
         </w:rPr>
         <w:lastRenderedPageBreak/>
-        <w:t xml:space="preserve">innovation of using his high-pressure steam engine for transportation. </w:t>
-      </w:r>
-      <w:r>
-        <w:rPr>
-          <w:rFonts w:ascii="Times New Roman" w:hAnsi="Times New Roman" w:cs="Times New Roman"/>
-          <w:sz w:val="24"/>
-        </w:rPr>
-        <w:t>Because there were no railroads in America at the time, in 1804 Evans’ engine was first use</w:t>
-      </w:r>
-      <w:r>
-        <w:rPr>
-          <w:rFonts w:ascii="Times New Roman" w:hAnsi="Times New Roman" w:cs="Times New Roman"/>
-          <w:sz w:val="24"/>
-        </w:rPr>
-        <w:t>d to power a motorized carriage. On its maiden voyage the “</w:t>
+        <w:t>carriage. On its maiden voyage the “</w:t>
       </w:r>
       <w:r>
         <w:rPr>
@@ -737,7 +753,35 @@
           <w:rFonts w:ascii="Times New Roman" w:hAnsi="Times New Roman" w:cs="Times New Roman"/>
           <w:sz w:val="24"/>
         </w:rPr>
-        <w:t xml:space="preserve">The first use of a </w:t>
+        <w:t>British inventor Richard Trevithick</w:t>
+      </w:r>
+      <w:r>
+        <w:rPr>
+          <w:rFonts w:ascii="Times New Roman" w:hAnsi="Times New Roman" w:cs="Times New Roman"/>
+          <w:sz w:val="24"/>
+        </w:rPr>
+        <w:t xml:space="preserve"> </w:t>
+      </w:r>
+      <w:r>
+        <w:rPr>
+          <w:rFonts w:ascii="Times New Roman" w:hAnsi="Times New Roman" w:cs="Times New Roman"/>
+          <w:sz w:val="24"/>
+        </w:rPr>
+        <w:t>carried out</w:t>
+      </w:r>
+      <w:r>
+        <w:rPr>
+          <w:rFonts w:ascii="Times New Roman" w:hAnsi="Times New Roman" w:cs="Times New Roman"/>
+          <w:sz w:val="24"/>
+        </w:rPr>
+        <w:t xml:space="preserve"> t</w:t>
+      </w:r>
+      <w:r>
+        <w:rPr>
+          <w:rFonts w:ascii="Times New Roman" w:hAnsi="Times New Roman" w:cs="Times New Roman"/>
+          <w:sz w:val="24"/>
+        </w:rPr>
+        <w:t xml:space="preserve">he first use of a </w:t>
       </w:r>
       <w:r>
         <w:rPr>
@@ -751,42 +795,37 @@
           <w:rFonts w:ascii="Times New Roman" w:hAnsi="Times New Roman" w:cs="Times New Roman"/>
           <w:sz w:val="24"/>
         </w:rPr>
-        <w:t xml:space="preserve">steam engine on rails was </w:t>
-      </w:r>
-      <w:r>
-        <w:rPr>
-          <w:rFonts w:ascii="Times New Roman" w:hAnsi="Times New Roman" w:cs="Times New Roman"/>
-          <w:sz w:val="24"/>
-        </w:rPr>
-        <w:t xml:space="preserve">accomplished </w:t>
-      </w:r>
-      <w:r>
-        <w:rPr>
-          <w:rFonts w:ascii="Times New Roman" w:hAnsi="Times New Roman" w:cs="Times New Roman"/>
-          <w:sz w:val="24"/>
-        </w:rPr>
-        <w:t>by the British inventor Richard Trev</w:t>
-      </w:r>
-      <w:r>
-        <w:rPr>
-          <w:rFonts w:ascii="Times New Roman" w:hAnsi="Times New Roman" w:cs="Times New Roman"/>
-          <w:sz w:val="24"/>
-        </w:rPr>
-        <w:t>i</w:t>
-      </w:r>
-      <w:r>
-        <w:rPr>
-          <w:rFonts w:ascii="Times New Roman" w:hAnsi="Times New Roman" w:cs="Times New Roman"/>
-          <w:sz w:val="24"/>
-        </w:rPr>
-        <w:t xml:space="preserve">thick. </w:t>
-      </w:r>
-      <w:r>
-        <w:rPr>
-          <w:rFonts w:ascii="Times New Roman" w:hAnsi="Times New Roman" w:cs="Times New Roman"/>
-          <w:sz w:val="24"/>
-        </w:rPr>
-        <w:t>Trevithick built upon Evans’ work such that his engine was “constructed upon identically the same principle as the high-pressure steam engine, which was brought into being through the efforts of Oliver Evans.”</w:t>
+        <w:t>steam engine on rails</w:t>
+      </w:r>
+      <w:r>
+        <w:rPr>
+          <w:rFonts w:ascii="Times New Roman" w:hAnsi="Times New Roman" w:cs="Times New Roman"/>
+          <w:sz w:val="24"/>
+        </w:rPr>
+        <w:t xml:space="preserve">. </w:t>
+      </w:r>
+      <w:r>
+        <w:rPr>
+          <w:rFonts w:ascii="Times New Roman" w:hAnsi="Times New Roman" w:cs="Times New Roman"/>
+          <w:sz w:val="24"/>
+        </w:rPr>
+        <w:t xml:space="preserve">Trevithick built upon Evans’ work such that his engine was “constructed upon identically the same principle as the high-pressure steam engine, which </w:t>
+      </w:r>
+      <w:proofErr w:type="gramStart"/>
+      <w:r>
+        <w:rPr>
+          <w:rFonts w:ascii="Times New Roman" w:hAnsi="Times New Roman" w:cs="Times New Roman"/>
+          <w:sz w:val="24"/>
+        </w:rPr>
+        <w:t>was brought</w:t>
+      </w:r>
+      <w:proofErr w:type="gramEnd"/>
+      <w:r>
+        <w:rPr>
+          <w:rFonts w:ascii="Times New Roman" w:hAnsi="Times New Roman" w:cs="Times New Roman"/>
+          <w:sz w:val="24"/>
+        </w:rPr>
+        <w:t xml:space="preserve"> into being through the efforts of Oliver Evans.”</w:t>
       </w:r>
       <w:r>
         <w:rPr>
@@ -808,7 +847,14 @@
           <w:rFonts w:ascii="Times New Roman" w:hAnsi="Times New Roman" w:cs="Times New Roman"/>
           <w:sz w:val="24"/>
         </w:rPr>
-        <w:t xml:space="preserve">The first steam locomotive, utilized Evans’ development of the high-pressure steam engine and merely applied the engine to railway rather than road transportation. </w:t>
+        <w:t xml:space="preserve">The first steam locomotive </w:t>
+      </w:r>
+      <w:r>
+        <w:rPr>
+          <w:rFonts w:ascii="Times New Roman" w:hAnsi="Times New Roman" w:cs="Times New Roman"/>
+          <w:sz w:val="24"/>
+        </w:rPr>
+        <w:t xml:space="preserve">utilized Evans’ development of the high-pressure steam engine and merely applied the engine to railway rather than road transportation. </w:t>
       </w:r>
       <w:r>
         <w:rPr>
@@ -844,7 +890,21 @@
           <w:rFonts w:ascii="Times New Roman" w:hAnsi="Times New Roman" w:cs="Times New Roman"/>
           <w:sz w:val="24"/>
         </w:rPr>
-        <w:t xml:space="preserve"> in 1804”</w:t>
+        <w:t xml:space="preserve"> in 1804</w:t>
+      </w:r>
+      <w:r>
+        <w:rPr>
+          <w:rFonts w:ascii="Times New Roman" w:hAnsi="Times New Roman" w:cs="Times New Roman"/>
+          <w:sz w:val="24"/>
+        </w:rPr>
+        <w:t>.</w:t>
+      </w:r>
+      <w:r>
+        <w:rPr>
+          <w:rFonts w:ascii="Times New Roman" w:hAnsi="Times New Roman" w:cs="Times New Roman"/>
+          <w:sz w:val="24"/>
+        </w:rPr>
+        <w:t>”</w:t>
       </w:r>
       <w:r>
         <w:rPr>
@@ -911,14 +971,14 @@
           <w:rFonts w:ascii="Times New Roman" w:hAnsi="Times New Roman" w:cs="Times New Roman"/>
           <w:sz w:val="24"/>
         </w:rPr>
-        <w:t>One of the first major railroads</w:t>
-      </w:r>
-      <w:r>
-        <w:rPr>
-          <w:rFonts w:ascii="Times New Roman" w:hAnsi="Times New Roman" w:cs="Times New Roman"/>
-          <w:sz w:val="24"/>
-        </w:rPr>
-        <w:t xml:space="preserve"> was built by a coalition of “merchants and traders in Baltimore and Philadelphia” who sought to </w:t>
+        <w:t xml:space="preserve">A </w:t>
+      </w:r>
+      <w:r>
+        <w:rPr>
+          <w:rFonts w:ascii="Times New Roman" w:hAnsi="Times New Roman" w:cs="Times New Roman"/>
+          <w:sz w:val="24"/>
+        </w:rPr>
+        <w:t xml:space="preserve">coalition of “merchants and traders in Baltimore and Philadelphia” who sought to </w:t>
       </w:r>
       <w:r>
         <w:rPr>
@@ -932,7 +992,7 @@
           <w:rFonts w:ascii="Times New Roman" w:hAnsi="Times New Roman" w:cs="Times New Roman"/>
           <w:sz w:val="24"/>
         </w:rPr>
-        <w:t>.”</w:t>
+        <w:t>”</w:t>
       </w:r>
       <w:r>
         <w:rPr>
@@ -947,14 +1007,70 @@
           <w:rFonts w:ascii="Times New Roman" w:hAnsi="Times New Roman" w:cs="Times New Roman"/>
           <w:sz w:val="24"/>
         </w:rPr>
-        <w:t xml:space="preserve"> </w:t>
-      </w:r>
-      <w:r>
-        <w:rPr>
-          <w:rFonts w:ascii="Times New Roman" w:hAnsi="Times New Roman" w:cs="Times New Roman"/>
-          <w:sz w:val="24"/>
-        </w:rPr>
-        <w:t xml:space="preserve">The first railroads in the US served intraregional economic purposes, acting as competition to shipping </w:t>
+        <w:t xml:space="preserve"> built o</w:t>
+      </w:r>
+      <w:r>
+        <w:rPr>
+          <w:rFonts w:ascii="Times New Roman" w:hAnsi="Times New Roman" w:cs="Times New Roman"/>
+          <w:sz w:val="24"/>
+        </w:rPr>
+        <w:t>ne of the first major railroads</w:t>
+      </w:r>
+      <w:r>
+        <w:rPr>
+          <w:rFonts w:ascii="Times New Roman" w:hAnsi="Times New Roman" w:cs="Times New Roman"/>
+          <w:sz w:val="24"/>
+        </w:rPr>
+        <w:t xml:space="preserve">. </w:t>
+      </w:r>
+      <w:r>
+        <w:rPr>
+          <w:rFonts w:ascii="Times New Roman" w:hAnsi="Times New Roman" w:cs="Times New Roman"/>
+          <w:sz w:val="24"/>
+        </w:rPr>
+        <w:t xml:space="preserve">The </w:t>
+      </w:r>
+      <w:r>
+        <w:rPr>
+          <w:rFonts w:ascii="Times New Roman" w:hAnsi="Times New Roman" w:cs="Times New Roman"/>
+          <w:sz w:val="24"/>
+        </w:rPr>
+        <w:t>early</w:t>
+      </w:r>
+      <w:r>
+        <w:rPr>
+          <w:rFonts w:ascii="Times New Roman" w:hAnsi="Times New Roman" w:cs="Times New Roman"/>
+          <w:sz w:val="24"/>
+        </w:rPr>
+        <w:t xml:space="preserve"> railroads in the U</w:t>
+      </w:r>
+      <w:r>
+        <w:rPr>
+          <w:rFonts w:ascii="Times New Roman" w:hAnsi="Times New Roman" w:cs="Times New Roman"/>
+          <w:sz w:val="24"/>
+        </w:rPr>
+        <w:t>.</w:t>
+      </w:r>
+      <w:r>
+        <w:rPr>
+          <w:rFonts w:ascii="Times New Roman" w:hAnsi="Times New Roman" w:cs="Times New Roman"/>
+          <w:sz w:val="24"/>
+        </w:rPr>
+        <w:t>S</w:t>
+      </w:r>
+      <w:r>
+        <w:rPr>
+          <w:rFonts w:ascii="Times New Roman" w:hAnsi="Times New Roman" w:cs="Times New Roman"/>
+          <w:sz w:val="24"/>
+        </w:rPr>
+        <w:t>.</w:t>
+      </w:r>
+      <w:r>
+        <w:rPr>
+          <w:rFonts w:ascii="Times New Roman" w:hAnsi="Times New Roman" w:cs="Times New Roman"/>
+          <w:sz w:val="24"/>
+        </w:rPr>
+        <w:t xml:space="preserve"> served intraregional economic purposes, acting as competition to shipping </w:t>
       </w:r>
       <w:r>
         <w:rPr>
@@ -968,7 +1084,22 @@
           <w:rFonts w:ascii="Times New Roman" w:hAnsi="Times New Roman" w:cs="Times New Roman"/>
           <w:sz w:val="24"/>
         </w:rPr>
-        <w:t xml:space="preserve"> As the north-east industrialized, “a network of railroads from the Atlantic Ocean to the Mississippi </w:t>
+        <w:t xml:space="preserve"> As the north-east industrialized, “a network of railroads from the Atlantic Ocean to the Mississippi River had created an industrial heartland that extended to Chicago.”</w:t>
+      </w:r>
+      <w:r>
+        <w:rPr>
+          <w:rStyle w:val="FootnoteReference"/>
+          <w:rFonts w:ascii="Times New Roman" w:hAnsi="Times New Roman" w:cs="Times New Roman"/>
+          <w:sz w:val="24"/>
+        </w:rPr>
+        <w:footnoteReference w:id="7"/>
+      </w:r>
+      <w:r>
+        <w:rPr>
+          <w:rFonts w:ascii="Times New Roman" w:hAnsi="Times New Roman" w:cs="Times New Roman"/>
+          <w:sz w:val="24"/>
+        </w:rPr>
+        <w:t xml:space="preserve"> This network sprung up mostly as a result of private economic initiative as investors and builders sought to take </w:t>
       </w:r>
       <w:r>
         <w:rPr>
@@ -976,7 +1107,107 @@
           <w:sz w:val="24"/>
         </w:rPr>
         <w:lastRenderedPageBreak/>
-        <w:t>River had created an industrial heartland that extended to Chicago.”</w:t>
+        <w:t>advantage of the growing shipping and trade that resulted from the American industrial revolution.</w:t>
+      </w:r>
+      <w:r>
+        <w:rPr>
+          <w:rFonts w:ascii="Times New Roman" w:hAnsi="Times New Roman" w:cs="Times New Roman"/>
+          <w:sz w:val="24"/>
+        </w:rPr>
+        <w:t xml:space="preserve"> </w:t>
+      </w:r>
+    </w:p>
+    <w:p>
+      <w:pPr>
+        <w:spacing w:after="0" w:line="480" w:lineRule="auto"/>
+        <w:rPr>
+          <w:rFonts w:ascii="Times New Roman" w:hAnsi="Times New Roman" w:cs="Times New Roman"/>
+          <w:sz w:val="24"/>
+        </w:rPr>
+      </w:pPr>
+      <w:r>
+        <w:rPr>
+          <w:rFonts w:ascii="Times New Roman" w:hAnsi="Times New Roman" w:cs="Times New Roman"/>
+          <w:sz w:val="24"/>
+        </w:rPr>
+        <w:tab/>
+      </w:r>
+      <w:r>
+        <w:rPr>
+          <w:rFonts w:ascii="Times New Roman" w:hAnsi="Times New Roman" w:cs="Times New Roman"/>
+          <w:sz w:val="24"/>
+        </w:rPr>
+        <w:t xml:space="preserve">Whereas the eastern railroads developed primarily </w:t>
+      </w:r>
+      <w:r>
+        <w:rPr>
+          <w:rFonts w:ascii="Times New Roman" w:hAnsi="Times New Roman" w:cs="Times New Roman"/>
+          <w:sz w:val="24"/>
+        </w:rPr>
+        <w:t>because of</w:t>
+      </w:r>
+      <w:r>
+        <w:rPr>
+          <w:rFonts w:ascii="Times New Roman" w:hAnsi="Times New Roman" w:cs="Times New Roman"/>
+          <w:sz w:val="24"/>
+        </w:rPr>
+        <w:t xml:space="preserve"> private entrepreneurship, the western railroads were built primarily as a government initiative. </w:t>
+      </w:r>
+      <w:r>
+        <w:rPr>
+          <w:rFonts w:ascii="Times New Roman" w:hAnsi="Times New Roman" w:cs="Times New Roman"/>
+          <w:sz w:val="24"/>
+        </w:rPr>
+        <w:t xml:space="preserve">One of the key proponents of the first transcontinental railroads was the U.S. </w:t>
+      </w:r>
+      <w:r>
+        <w:rPr>
+          <w:rFonts w:ascii="Times New Roman" w:hAnsi="Times New Roman" w:cs="Times New Roman"/>
+          <w:sz w:val="24"/>
+        </w:rPr>
+        <w:t xml:space="preserve">military which saw that the “all-weather, </w:t>
+      </w:r>
+      <w:r>
+        <w:rPr>
+          <w:rFonts w:ascii="Times New Roman" w:hAnsi="Times New Roman" w:cs="Times New Roman"/>
+          <w:sz w:val="24"/>
+        </w:rPr>
+        <w:t>rapid-transport capabilities of rai</w:t>
+      </w:r>
+      <w:r>
+        <w:rPr>
+          <w:rFonts w:ascii="Times New Roman" w:hAnsi="Times New Roman" w:cs="Times New Roman"/>
+          <w:sz w:val="24"/>
+        </w:rPr>
+        <w:t xml:space="preserve">lroads were ideally suited to </w:t>
+      </w:r>
+      <w:r>
+        <w:rPr>
+          <w:rFonts w:ascii="Times New Roman" w:hAnsi="Times New Roman" w:cs="Times New Roman"/>
+          <w:sz w:val="24"/>
+        </w:rPr>
+        <w:t>repelling invasions, pacifying Native Ame</w:t>
+      </w:r>
+      <w:r>
+        <w:rPr>
+          <w:rFonts w:ascii="Times New Roman" w:hAnsi="Times New Roman" w:cs="Times New Roman"/>
+          <w:sz w:val="24"/>
+        </w:rPr>
+        <w:t xml:space="preserve">ricans, suppressing slaves, and </w:t>
+      </w:r>
+      <w:r>
+        <w:rPr>
+          <w:rFonts w:ascii="Times New Roman" w:hAnsi="Times New Roman" w:cs="Times New Roman"/>
+          <w:sz w:val="24"/>
+        </w:rPr>
+        <w:t>moving troops, supplies, and commercial goods in w</w:t>
+      </w:r>
+      <w:r>
+        <w:rPr>
+          <w:rFonts w:ascii="Times New Roman" w:hAnsi="Times New Roman" w:cs="Times New Roman"/>
+          <w:sz w:val="24"/>
+        </w:rPr>
+        <w:t>artime.”</w:t>
       </w:r>
       <w:r>
         <w:rPr>
@@ -984,21 +1215,28 @@
           <w:rFonts w:ascii="Times New Roman" w:hAnsi="Times New Roman" w:cs="Times New Roman"/>
           <w:sz w:val="24"/>
         </w:rPr>
-        <w:footnoteReference w:id="7"/>
-      </w:r>
-      <w:r>
-        <w:rPr>
-          <w:rFonts w:ascii="Times New Roman" w:hAnsi="Times New Roman" w:cs="Times New Roman"/>
-          <w:sz w:val="24"/>
-        </w:rPr>
-        <w:t xml:space="preserve"> This network sprung up mostly as a result of private economic initiative as investors and builders sought to take advantage of the growing shipping and trade that resulted from the American industrial revolution.</w:t>
-      </w:r>
-      <w:r>
-        <w:rPr>
-          <w:rFonts w:ascii="Times New Roman" w:hAnsi="Times New Roman" w:cs="Times New Roman"/>
-          <w:sz w:val="24"/>
-        </w:rPr>
-        <w:t xml:space="preserve"> </w:t>
+        <w:footnoteReference w:id="8"/>
+      </w:r>
+      <w:r>
+        <w:rPr>
+          <w:rFonts w:ascii="Times New Roman" w:hAnsi="Times New Roman" w:cs="Times New Roman"/>
+          <w:sz w:val="24"/>
+        </w:rPr>
+        <w:t xml:space="preserve"> The railroad was seen as a key instrument for expanding the United States’ control of the continent westward. </w:t>
+      </w:r>
+      <w:r>
+        <w:rPr>
+          <w:rFonts w:ascii="Times New Roman" w:hAnsi="Times New Roman" w:cs="Times New Roman"/>
+          <w:sz w:val="24"/>
+        </w:rPr>
+        <w:t>The railroad would bring the western regions into close communication with the east, which would lead to more unificati</w:t>
+      </w:r>
+      <w:r>
+        <w:rPr>
+          <w:rFonts w:ascii="Times New Roman" w:hAnsi="Times New Roman" w:cs="Times New Roman"/>
+          <w:sz w:val="24"/>
+        </w:rPr>
+        <w:t>on through trade as well as centralized political control.</w:t>
       </w:r>
     </w:p>
     <w:p>
@@ -1021,63 +1259,28 @@
           <w:rFonts w:ascii="Times New Roman" w:hAnsi="Times New Roman" w:cs="Times New Roman"/>
           <w:sz w:val="24"/>
         </w:rPr>
-        <w:t xml:space="preserve">Whereas the eastern railroads developed primarily as a result of private entrepreneurship, the western railroads were built primarily as a government initiative. </w:t>
-      </w:r>
-      <w:r>
-        <w:rPr>
-          <w:rFonts w:ascii="Times New Roman" w:hAnsi="Times New Roman" w:cs="Times New Roman"/>
-          <w:sz w:val="24"/>
-        </w:rPr>
-        <w:t xml:space="preserve">One of the key proponents of the first transcontinental railroads was the U.S. </w:t>
-      </w:r>
-      <w:r>
-        <w:rPr>
-          <w:rFonts w:ascii="Times New Roman" w:hAnsi="Times New Roman" w:cs="Times New Roman"/>
-          <w:sz w:val="24"/>
-        </w:rPr>
-        <w:t xml:space="preserve">military which saw that the “all-weather, </w:t>
-      </w:r>
-      <w:r>
-        <w:rPr>
-          <w:rFonts w:ascii="Times New Roman" w:hAnsi="Times New Roman" w:cs="Times New Roman"/>
-          <w:sz w:val="24"/>
-        </w:rPr>
-        <w:t>rapid-transport capabilities of rai</w:t>
-      </w:r>
-      <w:r>
-        <w:rPr>
-          <w:rFonts w:ascii="Times New Roman" w:hAnsi="Times New Roman" w:cs="Times New Roman"/>
-          <w:sz w:val="24"/>
-        </w:rPr>
-        <w:t xml:space="preserve">lroads were ideally suited to </w:t>
-      </w:r>
-      <w:r>
-        <w:rPr>
-          <w:rFonts w:ascii="Times New Roman" w:hAnsi="Times New Roman" w:cs="Times New Roman"/>
-          <w:sz w:val="24"/>
-        </w:rPr>
-        <w:t>repelling invasions, pacifying Native Ame</w:t>
-      </w:r>
-      <w:r>
-        <w:rPr>
-          <w:rFonts w:ascii="Times New Roman" w:hAnsi="Times New Roman" w:cs="Times New Roman"/>
-          <w:sz w:val="24"/>
-        </w:rPr>
-        <w:t xml:space="preserve">ricans, suppressing slaves, and </w:t>
-      </w:r>
-      <w:r>
-        <w:rPr>
-          <w:rFonts w:ascii="Times New Roman" w:hAnsi="Times New Roman" w:cs="Times New Roman"/>
-          <w:sz w:val="24"/>
-        </w:rPr>
-        <w:t>moving troops, supplies, and commercial goods in w</w:t>
-      </w:r>
-      <w:r>
-        <w:rPr>
-          <w:rFonts w:ascii="Times New Roman" w:hAnsi="Times New Roman" w:cs="Times New Roman"/>
-          <w:sz w:val="24"/>
-        </w:rPr>
-        <w:t>artime.”</w:t>
+        <w:t>Because the transcontinental railroads</w:t>
+      </w:r>
+      <w:r>
+        <w:rPr>
+          <w:rFonts w:ascii="Times New Roman" w:hAnsi="Times New Roman" w:cs="Times New Roman"/>
+          <w:sz w:val="24"/>
+        </w:rPr>
+        <w:t xml:space="preserve"> were mainly of interest to the government rather than private firms</w:t>
+      </w:r>
+      <w:r>
+        <w:rPr>
+          <w:rFonts w:ascii="Times New Roman" w:hAnsi="Times New Roman" w:cs="Times New Roman"/>
+          <w:sz w:val="24"/>
+        </w:rPr>
+        <w:t xml:space="preserve">, it was necessary for the government to offer land grants to developers. </w:t>
+      </w:r>
+      <w:r>
+        <w:rPr>
+          <w:rFonts w:ascii="Times New Roman" w:hAnsi="Times New Roman" w:cs="Times New Roman"/>
+          <w:sz w:val="24"/>
+        </w:rPr>
+        <w:t>The transcontinental railroads were not built with an expectation of “immediately earning a sufficient amount to make the enormous investment in their construction profitable.”</w:t>
       </w:r>
       <w:r>
         <w:rPr>
@@ -1085,28 +1288,93 @@
           <w:rFonts w:ascii="Times New Roman" w:hAnsi="Times New Roman" w:cs="Times New Roman"/>
           <w:sz w:val="24"/>
         </w:rPr>
-        <w:footnoteReference w:id="8"/>
-      </w:r>
-      <w:r>
-        <w:rPr>
-          <w:rFonts w:ascii="Times New Roman" w:hAnsi="Times New Roman" w:cs="Times New Roman"/>
-          <w:sz w:val="24"/>
-        </w:rPr>
-        <w:t xml:space="preserve"> The railroad was seen as a key instrument for expanding the United States’ control of the continent westward. </w:t>
-      </w:r>
-      <w:r>
-        <w:rPr>
-          <w:rFonts w:ascii="Times New Roman" w:hAnsi="Times New Roman" w:cs="Times New Roman"/>
-          <w:sz w:val="24"/>
-        </w:rPr>
-        <w:t>The railroad would bring the western regions into close communication with the east, which would lead to more unificati</w:t>
-      </w:r>
-      <w:r>
-        <w:rPr>
-          <w:rFonts w:ascii="Times New Roman" w:hAnsi="Times New Roman" w:cs="Times New Roman"/>
-          <w:sz w:val="24"/>
-        </w:rPr>
-        <w:t>on through trade as well as centralized political control.</w:t>
+        <w:footnoteReference w:id="9"/>
+      </w:r>
+      <w:r>
+        <w:rPr>
+          <w:rFonts w:ascii="Times New Roman" w:hAnsi="Times New Roman" w:cs="Times New Roman"/>
+          <w:sz w:val="24"/>
+        </w:rPr>
+        <w:t xml:space="preserve"> </w:t>
+      </w:r>
+      <w:r>
+        <w:rPr>
+          <w:rFonts w:ascii="Times New Roman" w:hAnsi="Times New Roman" w:cs="Times New Roman"/>
+          <w:sz w:val="24"/>
+        </w:rPr>
+        <w:t xml:space="preserve">Little traffic—both in terms of passengers and freight—could be expected on the western railroads at first and their enormous lengths necessitated a mammoth investment of capital upfront to build a continuous line from the Mississippi to the Pacific. </w:t>
+      </w:r>
+      <w:r>
+        <w:rPr>
+          <w:rFonts w:ascii="Times New Roman" w:hAnsi="Times New Roman" w:cs="Times New Roman"/>
+          <w:sz w:val="24"/>
+        </w:rPr>
+        <w:t xml:space="preserve">As a result, the </w:t>
+      </w:r>
+      <w:r>
+        <w:rPr>
+          <w:rFonts w:ascii="Times New Roman" w:hAnsi="Times New Roman" w:cs="Times New Roman"/>
+          <w:sz w:val="24"/>
+        </w:rPr>
+        <w:t>“government had to hold out inducements to [railroad developers] to invest their money by giving them land grants and making them loans</w:t>
+      </w:r>
+      <w:r>
+        <w:rPr>
+          <w:rFonts w:ascii="Times New Roman" w:hAnsi="Times New Roman" w:cs="Times New Roman"/>
+          <w:sz w:val="24"/>
+        </w:rPr>
+        <w:t>.</w:t>
+      </w:r>
+      <w:r>
+        <w:rPr>
+          <w:rFonts w:ascii="Times New Roman" w:hAnsi="Times New Roman" w:cs="Times New Roman"/>
+          <w:sz w:val="24"/>
+        </w:rPr>
+        <w:t>”</w:t>
+      </w:r>
+      <w:r>
+        <w:rPr>
+          <w:rStyle w:val="FootnoteReference"/>
+          <w:rFonts w:ascii="Times New Roman" w:hAnsi="Times New Roman" w:cs="Times New Roman"/>
+          <w:sz w:val="24"/>
+        </w:rPr>
+        <w:footnoteReference w:id="10"/>
+      </w:r>
+      <w:r>
+        <w:rPr>
+          <w:rFonts w:ascii="Times New Roman" w:hAnsi="Times New Roman" w:cs="Times New Roman"/>
+          <w:sz w:val="24"/>
+        </w:rPr>
+        <w:t xml:space="preserve"> </w:t>
+      </w:r>
+      <w:r>
+        <w:rPr>
+          <w:rFonts w:ascii="Times New Roman" w:hAnsi="Times New Roman" w:cs="Times New Roman"/>
+          <w:sz w:val="24"/>
+        </w:rPr>
+        <w:t>To</w:t>
+      </w:r>
+      <w:r>
+        <w:rPr>
+          <w:rFonts w:ascii="Times New Roman" w:hAnsi="Times New Roman" w:cs="Times New Roman"/>
+          <w:sz w:val="24"/>
+        </w:rPr>
+        <w:t xml:space="preserve"> overcome the lack of profit expected from the transcontinental </w:t>
+      </w:r>
+      <w:r>
+        <w:rPr>
+          <w:rFonts w:ascii="Times New Roman" w:hAnsi="Times New Roman" w:cs="Times New Roman"/>
+          <w:sz w:val="24"/>
+        </w:rPr>
+        <w:lastRenderedPageBreak/>
+        <w:t>railroads, the United States government paid for their construction in the form of one of its most plentiful commodities at the time—land.</w:t>
+      </w:r>
+      <w:r>
+        <w:rPr>
+          <w:rFonts w:ascii="Times New Roman" w:hAnsi="Times New Roman" w:cs="Times New Roman"/>
+          <w:sz w:val="24"/>
+        </w:rPr>
+        <w:t xml:space="preserve"> </w:t>
       </w:r>
     </w:p>
     <w:p>
@@ -1129,28 +1397,77 @@
           <w:rFonts w:ascii="Times New Roman" w:hAnsi="Times New Roman" w:cs="Times New Roman"/>
           <w:sz w:val="24"/>
         </w:rPr>
-        <w:t>Because the transcontinental railroads</w:t>
-      </w:r>
-      <w:r>
-        <w:rPr>
-          <w:rFonts w:ascii="Times New Roman" w:hAnsi="Times New Roman" w:cs="Times New Roman"/>
-          <w:sz w:val="24"/>
-        </w:rPr>
-        <w:t xml:space="preserve"> were mainly of interest to the government rather than private firms</w:t>
-      </w:r>
-      <w:r>
-        <w:rPr>
-          <w:rFonts w:ascii="Times New Roman" w:hAnsi="Times New Roman" w:cs="Times New Roman"/>
-          <w:sz w:val="24"/>
-        </w:rPr>
-        <w:t xml:space="preserve">, it was necessary for the government to offer land grants to developers. </w:t>
-      </w:r>
-      <w:r>
-        <w:rPr>
-          <w:rFonts w:ascii="Times New Roman" w:hAnsi="Times New Roman" w:cs="Times New Roman"/>
-          <w:sz w:val="24"/>
-        </w:rPr>
-        <w:t>The transcontinental railroads were not built with an expectation of “immediately earning a sufficient amount to make the enormous investment in their construction profitable.”</w:t>
+        <w:t>The land grant incentive was very effective</w:t>
+      </w:r>
+      <w:r>
+        <w:rPr>
+          <w:rFonts w:ascii="Times New Roman" w:hAnsi="Times New Roman" w:cs="Times New Roman"/>
+          <w:sz w:val="24"/>
+        </w:rPr>
+        <w:t xml:space="preserve"> and the American railroad system effectively expanded westward. </w:t>
+      </w:r>
+      <w:r>
+        <w:rPr>
+          <w:rFonts w:ascii="Times New Roman" w:hAnsi="Times New Roman" w:cs="Times New Roman"/>
+          <w:sz w:val="24"/>
+        </w:rPr>
+        <w:t xml:space="preserve">In less than half a century after the completion of the first transcontinental railroad, </w:t>
+      </w:r>
+      <w:r>
+        <w:rPr>
+          <w:rFonts w:ascii="Times New Roman" w:hAnsi="Times New Roman" w:cs="Times New Roman"/>
+          <w:sz w:val="24"/>
+        </w:rPr>
+        <w:t xml:space="preserve">the United States had eight major western railroad lines which began east of </w:t>
+      </w:r>
+      <w:r>
+        <w:rPr>
+          <w:rFonts w:ascii="Times New Roman" w:hAnsi="Times New Roman" w:cs="Times New Roman"/>
+          <w:sz w:val="24"/>
+        </w:rPr>
+        <w:t>the</w:t>
+      </w:r>
+      <w:r>
+        <w:rPr>
+          <w:rFonts w:ascii="Times New Roman" w:hAnsi="Times New Roman" w:cs="Times New Roman"/>
+          <w:sz w:val="24"/>
+        </w:rPr>
+        <w:t xml:space="preserve"> Mississippi River as far north as Duluth, Minnesota and as far south as New Orleans, Louisiana, before ending on the Pacific coast</w:t>
+      </w:r>
+      <w:r>
+        <w:rPr>
+          <w:rFonts w:ascii="Times New Roman" w:hAnsi="Times New Roman" w:cs="Times New Roman"/>
+          <w:sz w:val="24"/>
+        </w:rPr>
+        <w:t xml:space="preserve"> in cities ranging from Seattle in the north </w:t>
+      </w:r>
+      <w:r>
+        <w:rPr>
+          <w:rFonts w:ascii="Times New Roman" w:hAnsi="Times New Roman" w:cs="Times New Roman"/>
+          <w:sz w:val="24"/>
+        </w:rPr>
+        <w:t>to</w:t>
+      </w:r>
+      <w:r>
+        <w:rPr>
+          <w:rFonts w:ascii="Times New Roman" w:hAnsi="Times New Roman" w:cs="Times New Roman"/>
+          <w:sz w:val="24"/>
+        </w:rPr>
+        <w:t xml:space="preserve"> San Diego </w:t>
+      </w:r>
+      <w:r>
+        <w:rPr>
+          <w:rFonts w:ascii="Times New Roman" w:hAnsi="Times New Roman" w:cs="Times New Roman"/>
+          <w:sz w:val="24"/>
+        </w:rPr>
+        <w:t>in</w:t>
+      </w:r>
+      <w:r>
+        <w:rPr>
+          <w:rFonts w:ascii="Times New Roman" w:hAnsi="Times New Roman" w:cs="Times New Roman"/>
+          <w:sz w:val="24"/>
+        </w:rPr>
+        <w:t xml:space="preserve"> the south.</w:t>
       </w:r>
       <w:r>
         <w:rPr>
@@ -1158,57 +1475,56 @@
           <w:rFonts w:ascii="Times New Roman" w:hAnsi="Times New Roman" w:cs="Times New Roman"/>
           <w:sz w:val="24"/>
         </w:rPr>
-        <w:footnoteReference w:id="9"/>
-      </w:r>
-      <w:r>
-        <w:rPr>
-          <w:rFonts w:ascii="Times New Roman" w:hAnsi="Times New Roman" w:cs="Times New Roman"/>
-          <w:sz w:val="24"/>
-        </w:rPr>
-        <w:t xml:space="preserve"> </w:t>
-      </w:r>
-      <w:r>
-        <w:rPr>
-          <w:rFonts w:ascii="Times New Roman" w:hAnsi="Times New Roman" w:cs="Times New Roman"/>
-          <w:sz w:val="24"/>
-        </w:rPr>
-        <w:t xml:space="preserve">Little traffic—both in terms of passengers and freight—could be expected on the western railroads at first and their enormous lengths necessitated a mammoth investment of capital upfront to build a continuous line from the Mississippi to the Pacific. </w:t>
-      </w:r>
-      <w:r>
-        <w:rPr>
-          <w:rFonts w:ascii="Times New Roman" w:hAnsi="Times New Roman" w:cs="Times New Roman"/>
-          <w:sz w:val="24"/>
-        </w:rPr>
-        <w:t xml:space="preserve">As a result, the </w:t>
-      </w:r>
-      <w:r>
-        <w:rPr>
-          <w:rFonts w:ascii="Times New Roman" w:hAnsi="Times New Roman" w:cs="Times New Roman"/>
-          <w:sz w:val="24"/>
-        </w:rPr>
-        <w:t xml:space="preserve">“government had to hold out inducements to [railroad developers] to invest their money by giving them land grants and </w:t>
-      </w:r>
-      <w:r>
-        <w:rPr>
-          <w:rFonts w:ascii="Times New Roman" w:hAnsi="Times New Roman" w:cs="Times New Roman"/>
-          <w:sz w:val="24"/>
-        </w:rPr>
-        <w:lastRenderedPageBreak/>
-        <w:t>making them loans</w:t>
-      </w:r>
-      <w:r>
-        <w:rPr>
-          <w:rFonts w:ascii="Times New Roman" w:hAnsi="Times New Roman" w:cs="Times New Roman"/>
-          <w:sz w:val="24"/>
-        </w:rPr>
-        <w:t>.</w:t>
-      </w:r>
-      <w:r>
-        <w:rPr>
-          <w:rFonts w:ascii="Times New Roman" w:hAnsi="Times New Roman" w:cs="Times New Roman"/>
-          <w:sz w:val="24"/>
-        </w:rPr>
-        <w:t>”</w:t>
+        <w:footnoteReference w:id="11"/>
+      </w:r>
+      <w:r>
+        <w:rPr>
+          <w:rFonts w:ascii="Times New Roman" w:hAnsi="Times New Roman" w:cs="Times New Roman"/>
+          <w:sz w:val="24"/>
+        </w:rPr>
+        <w:t xml:space="preserve"> </w:t>
+      </w:r>
+      <w:r>
+        <w:rPr>
+          <w:rFonts w:ascii="Times New Roman" w:hAnsi="Times New Roman" w:cs="Times New Roman"/>
+          <w:sz w:val="24"/>
+        </w:rPr>
+        <w:t>What began as a single line, heavily incentivized</w:t>
+      </w:r>
+      <w:r>
+        <w:rPr>
+          <w:rFonts w:ascii="Times New Roman" w:hAnsi="Times New Roman" w:cs="Times New Roman"/>
+          <w:sz w:val="24"/>
+        </w:rPr>
+        <w:t xml:space="preserve"> by the government, grew into a network of interconnected main lines and subsidiary tracks. </w:t>
+      </w:r>
+      <w:r>
+        <w:rPr>
+          <w:rFonts w:ascii="Times New Roman" w:hAnsi="Times New Roman" w:cs="Times New Roman"/>
+          <w:sz w:val="24"/>
+        </w:rPr>
+        <w:t xml:space="preserve">By 1911, </w:t>
+      </w:r>
+      <w:r>
+        <w:rPr>
+          <w:rFonts w:ascii="Times New Roman" w:hAnsi="Times New Roman" w:cs="Times New Roman"/>
+          <w:sz w:val="24"/>
+        </w:rPr>
+        <w:t xml:space="preserve">over 47,000 miles of track had been laid west of the Mississippi river </w:t>
+      </w:r>
+      <w:r>
+        <w:rPr>
+          <w:rFonts w:ascii="Times New Roman" w:hAnsi="Times New Roman" w:cs="Times New Roman"/>
+          <w:sz w:val="24"/>
+        </w:rPr>
+        <w:t>with a total investme</w:t>
+      </w:r>
+      <w:r>
+        <w:rPr>
+          <w:rFonts w:ascii="Times New Roman" w:hAnsi="Times New Roman" w:cs="Times New Roman"/>
+          <w:sz w:val="24"/>
+        </w:rPr>
+        <w:t>nt of over two billion dollars.</w:t>
       </w:r>
       <w:r>
         <w:rPr>
@@ -1216,157 +1532,6 @@
           <w:rFonts w:ascii="Times New Roman" w:hAnsi="Times New Roman" w:cs="Times New Roman"/>
           <w:sz w:val="24"/>
         </w:rPr>
-        <w:footnoteReference w:id="10"/>
-      </w:r>
-      <w:r>
-        <w:rPr>
-          <w:rFonts w:ascii="Times New Roman" w:hAnsi="Times New Roman" w:cs="Times New Roman"/>
-          <w:sz w:val="24"/>
-        </w:rPr>
-        <w:t xml:space="preserve"> </w:t>
-      </w:r>
-      <w:r>
-        <w:rPr>
-          <w:rFonts w:ascii="Times New Roman" w:hAnsi="Times New Roman" w:cs="Times New Roman"/>
-          <w:sz w:val="24"/>
-        </w:rPr>
-        <w:t>In order to overcome the lack of profit expected from the transcontinental railroads, the United States government paid for their construction in the form of one of its most plentiful commodities at the time—land.</w:t>
-      </w:r>
-      <w:r>
-        <w:rPr>
-          <w:rFonts w:ascii="Times New Roman" w:hAnsi="Times New Roman" w:cs="Times New Roman"/>
-          <w:sz w:val="24"/>
-        </w:rPr>
-        <w:t xml:space="preserve"> </w:t>
-      </w:r>
-    </w:p>
-    <w:p>
-      <w:pPr>
-        <w:spacing w:after="0" w:line="480" w:lineRule="auto"/>
-        <w:rPr>
-          <w:rFonts w:ascii="Times New Roman" w:hAnsi="Times New Roman" w:cs="Times New Roman"/>
-          <w:sz w:val="24"/>
-        </w:rPr>
-      </w:pPr>
-      <w:r>
-        <w:rPr>
-          <w:rFonts w:ascii="Times New Roman" w:hAnsi="Times New Roman" w:cs="Times New Roman"/>
-          <w:sz w:val="24"/>
-        </w:rPr>
-        <w:tab/>
-      </w:r>
-      <w:r>
-        <w:rPr>
-          <w:rFonts w:ascii="Times New Roman" w:hAnsi="Times New Roman" w:cs="Times New Roman"/>
-          <w:sz w:val="24"/>
-        </w:rPr>
-        <w:t>The land grant incentive was very effective</w:t>
-      </w:r>
-      <w:r>
-        <w:rPr>
-          <w:rFonts w:ascii="Times New Roman" w:hAnsi="Times New Roman" w:cs="Times New Roman"/>
-          <w:sz w:val="24"/>
-        </w:rPr>
-        <w:t xml:space="preserve"> and the American railroad system effectively expanded westward. </w:t>
-      </w:r>
-      <w:r>
-        <w:rPr>
-          <w:rFonts w:ascii="Times New Roman" w:hAnsi="Times New Roman" w:cs="Times New Roman"/>
-          <w:sz w:val="24"/>
-        </w:rPr>
-        <w:t xml:space="preserve">In less than half a century after the completion of the first transcontinental railroad, </w:t>
-      </w:r>
-      <w:r>
-        <w:rPr>
-          <w:rFonts w:ascii="Times New Roman" w:hAnsi="Times New Roman" w:cs="Times New Roman"/>
-          <w:sz w:val="24"/>
-        </w:rPr>
-        <w:t xml:space="preserve">the United States had eight major western railroad lines which began east of </w:t>
-      </w:r>
-      <w:r>
-        <w:rPr>
-          <w:rFonts w:ascii="Times New Roman" w:hAnsi="Times New Roman" w:cs="Times New Roman"/>
-          <w:sz w:val="24"/>
-        </w:rPr>
-        <w:t>the</w:t>
-      </w:r>
-      <w:r>
-        <w:rPr>
-          <w:rFonts w:ascii="Times New Roman" w:hAnsi="Times New Roman" w:cs="Times New Roman"/>
-          <w:sz w:val="24"/>
-        </w:rPr>
-        <w:t xml:space="preserve"> Mississippi River as far north as Duluth, Minnesota and as far south as New Orleans, Louisiana, before ending on the Pacific coast</w:t>
-      </w:r>
-      <w:r>
-        <w:rPr>
-          <w:rFonts w:ascii="Times New Roman" w:hAnsi="Times New Roman" w:cs="Times New Roman"/>
-          <w:sz w:val="24"/>
-        </w:rPr>
-        <w:t xml:space="preserve"> in cities ranging from Seattle in the north and San Diego to the south.</w:t>
-      </w:r>
-      <w:r>
-        <w:rPr>
-          <w:rStyle w:val="FootnoteReference"/>
-          <w:rFonts w:ascii="Times New Roman" w:hAnsi="Times New Roman" w:cs="Times New Roman"/>
-          <w:sz w:val="24"/>
-        </w:rPr>
-        <w:footnoteReference w:id="11"/>
-      </w:r>
-      <w:r>
-        <w:rPr>
-          <w:rFonts w:ascii="Times New Roman" w:hAnsi="Times New Roman" w:cs="Times New Roman"/>
-          <w:sz w:val="24"/>
-        </w:rPr>
-        <w:t xml:space="preserve"> </w:t>
-      </w:r>
-      <w:r>
-        <w:rPr>
-          <w:rFonts w:ascii="Times New Roman" w:hAnsi="Times New Roman" w:cs="Times New Roman"/>
-          <w:sz w:val="24"/>
-        </w:rPr>
-        <w:t>What began as a single line, heavily incentivized</w:t>
-      </w:r>
-      <w:r>
-        <w:rPr>
-          <w:rFonts w:ascii="Times New Roman" w:hAnsi="Times New Roman" w:cs="Times New Roman"/>
-          <w:sz w:val="24"/>
-        </w:rPr>
-        <w:t xml:space="preserve"> by the government, grew into a network of interconnected main lines and subsidiary tracks. </w:t>
-      </w:r>
-      <w:r>
-        <w:rPr>
-          <w:rFonts w:ascii="Times New Roman" w:hAnsi="Times New Roman" w:cs="Times New Roman"/>
-          <w:sz w:val="24"/>
-        </w:rPr>
-        <w:t xml:space="preserve">By 1911, </w:t>
-      </w:r>
-      <w:r>
-        <w:rPr>
-          <w:rFonts w:ascii="Times New Roman" w:hAnsi="Times New Roman" w:cs="Times New Roman"/>
-          <w:sz w:val="24"/>
-        </w:rPr>
-        <w:t xml:space="preserve">over 47,000 miles of track had been laid west of the Mississippi river </w:t>
-      </w:r>
-      <w:r>
-        <w:rPr>
-          <w:rFonts w:ascii="Times New Roman" w:hAnsi="Times New Roman" w:cs="Times New Roman"/>
-          <w:sz w:val="24"/>
-        </w:rPr>
-        <w:t>with a total investme</w:t>
-      </w:r>
-      <w:r>
-        <w:rPr>
-          <w:rFonts w:ascii="Times New Roman" w:hAnsi="Times New Roman" w:cs="Times New Roman"/>
-          <w:sz w:val="24"/>
-        </w:rPr>
-        <w:t>nt of over two billion dollars.</w:t>
-      </w:r>
-      <w:r>
-        <w:rPr>
-          <w:rStyle w:val="FootnoteReference"/>
-          <w:rFonts w:ascii="Times New Roman" w:hAnsi="Times New Roman" w:cs="Times New Roman"/>
-          <w:sz w:val="24"/>
-        </w:rPr>
         <w:footnoteReference w:id="12"/>
       </w:r>
       <w:r>
@@ -1374,14 +1539,42 @@
           <w:rFonts w:ascii="Times New Roman" w:hAnsi="Times New Roman" w:cs="Times New Roman"/>
           <w:sz w:val="24"/>
         </w:rPr>
-        <w:t xml:space="preserve"> While land grants</w:t>
-      </w:r>
-      <w:r>
-        <w:rPr>
-          <w:rFonts w:ascii="Times New Roman" w:hAnsi="Times New Roman" w:cs="Times New Roman"/>
-          <w:sz w:val="24"/>
-        </w:rPr>
-        <w:t xml:space="preserve"> and government support were needed to build the first transcontinental railroads, they quickly became independently profitable as the goals of developing the west and bringing it into closer communication with the east were accomplished. </w:t>
+        <w:t xml:space="preserve"> While </w:t>
+      </w:r>
+      <w:r>
+        <w:rPr>
+          <w:rFonts w:ascii="Times New Roman" w:hAnsi="Times New Roman" w:cs="Times New Roman"/>
+          <w:sz w:val="24"/>
+        </w:rPr>
+        <w:t xml:space="preserve">the </w:t>
+      </w:r>
+      <w:r>
+        <w:rPr>
+          <w:rFonts w:ascii="Times New Roman" w:hAnsi="Times New Roman" w:cs="Times New Roman"/>
+          <w:sz w:val="24"/>
+        </w:rPr>
+        <w:t>first transcontinental railroads</w:t>
+      </w:r>
+      <w:r>
+        <w:rPr>
+          <w:rFonts w:ascii="Times New Roman" w:hAnsi="Times New Roman" w:cs="Times New Roman"/>
+          <w:sz w:val="24"/>
+        </w:rPr>
+        <w:t xml:space="preserve"> needed </w:t>
+      </w:r>
+      <w:r>
+        <w:rPr>
+          <w:rFonts w:ascii="Times New Roman" w:hAnsi="Times New Roman" w:cs="Times New Roman"/>
+          <w:sz w:val="24"/>
+        </w:rPr>
+        <w:t>land grants and government support</w:t>
+      </w:r>
+      <w:r>
+        <w:rPr>
+          <w:rFonts w:ascii="Times New Roman" w:hAnsi="Times New Roman" w:cs="Times New Roman"/>
+          <w:sz w:val="24"/>
+        </w:rPr>
+        <w:t xml:space="preserve">, they quickly became independently profitable as the goals of developing the west and bringing it into closer communication with the east were accomplished. </w:t>
       </w:r>
     </w:p>
     <w:p>
@@ -1540,7 +1733,14 @@
           <w:rFonts w:ascii="Times New Roman" w:hAnsi="Times New Roman" w:cs="Times New Roman"/>
           <w:sz w:val="24"/>
         </w:rPr>
-        <w:t xml:space="preserve">e railroads into a profit </w:t>
+        <w:t>e railroads into a profit producing industry. In 1911, the western railroads brought in over $500 million</w:t>
+      </w:r>
+      <w:r>
+        <w:rPr>
+          <w:rFonts w:ascii="Times New Roman" w:hAnsi="Times New Roman" w:cs="Times New Roman"/>
+          <w:sz w:val="24"/>
+        </w:rPr>
+        <w:t xml:space="preserve"> of revenue, </w:t>
       </w:r>
       <w:r>
         <w:rPr>
@@ -1548,14 +1748,7 @@
           <w:sz w:val="24"/>
         </w:rPr>
         <w:lastRenderedPageBreak/>
-        <w:t>producing industry. In 1911, the western railroads brought in over $500 million</w:t>
-      </w:r>
-      <w:r>
-        <w:rPr>
-          <w:rFonts w:ascii="Times New Roman" w:hAnsi="Times New Roman" w:cs="Times New Roman"/>
-          <w:sz w:val="24"/>
-        </w:rPr>
-        <w:t xml:space="preserve"> of revenue, which made the “competition between these seven roads, both for freight and passenger business . . . very keen</w:t>
+        <w:t>which made the “competition between these seven roads, both for freight and passenger business . . . very keen</w:t>
       </w:r>
       <w:r>
         <w:rPr>
@@ -1762,7 +1955,21 @@
           <w:rFonts w:ascii="Times New Roman" w:hAnsi="Times New Roman" w:cs="Times New Roman"/>
           <w:sz w:val="24"/>
         </w:rPr>
-        <w:t xml:space="preserve"> The compound locomotive allowed more performance to be squeezed out of a given amount of steam, but it also increased the size of engines. Further adding to locomotives’</w:t>
+        <w:t xml:space="preserve"> The compound locomotive </w:t>
+      </w:r>
+      <w:r>
+        <w:rPr>
+          <w:rFonts w:ascii="Times New Roman" w:hAnsi="Times New Roman" w:cs="Times New Roman"/>
+          <w:sz w:val="24"/>
+        </w:rPr>
+        <w:t>squeezed</w:t>
+      </w:r>
+      <w:r>
+        <w:rPr>
+          <w:rFonts w:ascii="Times New Roman" w:hAnsi="Times New Roman" w:cs="Times New Roman"/>
+          <w:sz w:val="24"/>
+        </w:rPr>
+        <w:t xml:space="preserve"> more performance out of a given amount of steam, but it also increased the size of engines. Further adding to locomotives’</w:t>
       </w:r>
       <w:r>
         <w:rPr>
@@ -1878,29 +2085,29 @@
           <w:rFonts w:ascii="Times New Roman" w:hAnsi="Times New Roman" w:cs="Times New Roman"/>
           <w:sz w:val="24"/>
         </w:rPr>
+        <w:t>did not want to go work for the Utah lines because he did not “want to run a big old mallet.”</w:t>
+      </w:r>
+      <w:r>
+        <w:rPr>
+          <w:rStyle w:val="FootnoteReference"/>
+          <w:rFonts w:ascii="Times New Roman" w:hAnsi="Times New Roman" w:cs="Times New Roman"/>
+          <w:sz w:val="24"/>
+        </w:rPr>
+        <w:footnoteReference w:id="18"/>
+      </w:r>
+      <w:r>
+        <w:rPr>
+          <w:rFonts w:ascii="Times New Roman" w:hAnsi="Times New Roman" w:cs="Times New Roman"/>
+          <w:sz w:val="24"/>
+        </w:rPr>
+        <w:t xml:space="preserve"> </w:t>
+      </w:r>
+      <w:r>
+        <w:rPr>
+          <w:rFonts w:ascii="Times New Roman" w:hAnsi="Times New Roman" w:cs="Times New Roman"/>
+          <w:sz w:val="24"/>
+        </w:rPr>
         <w:lastRenderedPageBreak/>
-        <w:t>did not want to go work for the Utah lines because he did not “want to run a big old mallet.”</w:t>
-      </w:r>
-      <w:r>
-        <w:rPr>
-          <w:rStyle w:val="FootnoteReference"/>
-          <w:rFonts w:ascii="Times New Roman" w:hAnsi="Times New Roman" w:cs="Times New Roman"/>
-          <w:sz w:val="24"/>
-        </w:rPr>
-        <w:footnoteReference w:id="18"/>
-      </w:r>
-      <w:r>
-        <w:rPr>
-          <w:rFonts w:ascii="Times New Roman" w:hAnsi="Times New Roman" w:cs="Times New Roman"/>
-          <w:sz w:val="24"/>
-        </w:rPr>
-        <w:t xml:space="preserve"> </w:t>
-      </w:r>
-      <w:r>
-        <w:rPr>
-          <w:rFonts w:ascii="Times New Roman" w:hAnsi="Times New Roman" w:cs="Times New Roman"/>
-          <w:sz w:val="24"/>
-        </w:rPr>
         <w:t xml:space="preserve">His experiences showed </w:t>
       </w:r>
       <w:r>
@@ -2165,28 +2372,14 @@
           <w:rFonts w:ascii="Times New Roman" w:hAnsi="Times New Roman" w:cs="Times New Roman"/>
           <w:sz w:val="24"/>
         </w:rPr>
-        <w:t xml:space="preserve">nal transcontinental railroads </w:t>
-      </w:r>
-      <w:r>
-        <w:rPr>
-          <w:rFonts w:ascii="Times New Roman" w:hAnsi="Times New Roman" w:cs="Times New Roman"/>
-          <w:sz w:val="24"/>
-        </w:rPr>
-        <w:t>and partly due to the slowness of ad</w:t>
-      </w:r>
-      <w:r>
-        <w:rPr>
-          <w:rFonts w:ascii="Times New Roman" w:hAnsi="Times New Roman" w:cs="Times New Roman"/>
-          <w:sz w:val="24"/>
-        </w:rPr>
-        <w:t>vancemen</w:t>
-      </w:r>
-      <w:r>
-        <w:rPr>
-          <w:rFonts w:ascii="Times New Roman" w:hAnsi="Times New Roman" w:cs="Times New Roman"/>
-          <w:sz w:val="24"/>
-        </w:rPr>
-        <w:t xml:space="preserve">ts in locomotive wheel designs. </w:t>
+        <w:t>nal transcontinental railroads</w:t>
+      </w:r>
+      <w:r>
+        <w:rPr>
+          <w:rFonts w:ascii="Times New Roman" w:hAnsi="Times New Roman" w:cs="Times New Roman"/>
+          <w:sz w:val="24"/>
+        </w:rPr>
+        <w:t xml:space="preserve">. </w:t>
       </w:r>
       <w:r>
         <w:rPr>
@@ -2295,73 +2488,57 @@
           <w:rFonts w:ascii="Times New Roman" w:hAnsi="Times New Roman" w:cs="Times New Roman"/>
           <w:sz w:val="24"/>
         </w:rPr>
-        <w:t>Wheel configurations?</w:t>
-      </w:r>
-    </w:p>
-    <w:p>
-      <w:pPr>
-        <w:spacing w:after="0" w:line="480" w:lineRule="auto"/>
-        <w:rPr>
-          <w:rFonts w:ascii="Times New Roman" w:hAnsi="Times New Roman" w:cs="Times New Roman"/>
-          <w:sz w:val="24"/>
-        </w:rPr>
-      </w:pPr>
+        <w:t xml:space="preserve">Mechanical stoking and superheated steam further improved </w:t>
+      </w:r>
+      <w:r>
+        <w:rPr>
+          <w:rFonts w:ascii="Times New Roman" w:hAnsi="Times New Roman" w:cs="Times New Roman"/>
+          <w:sz w:val="24"/>
+        </w:rPr>
+        <w:t>the efficiency of steam engines, this time without having</w:t>
+      </w:r>
+      <w:r>
+        <w:rPr>
+          <w:rFonts w:ascii="Times New Roman" w:hAnsi="Times New Roman" w:cs="Times New Roman"/>
+          <w:sz w:val="24"/>
+        </w:rPr>
+        <w:t xml:space="preserve"> serious</w:t>
+      </w:r>
+      <w:r>
+        <w:rPr>
+          <w:rFonts w:ascii="Times New Roman" w:hAnsi="Times New Roman" w:cs="Times New Roman"/>
+          <w:sz w:val="24"/>
+        </w:rPr>
+        <w:t xml:space="preserve"> detrimental effects on their size.</w:t>
+      </w:r>
+      <w:r>
+        <w:rPr>
+          <w:rFonts w:ascii="Times New Roman" w:hAnsi="Times New Roman" w:cs="Times New Roman"/>
+          <w:sz w:val="24"/>
+        </w:rPr>
+        <w:t xml:space="preserve"> </w:t>
+      </w:r>
+      <w:r>
+        <w:rPr>
+          <w:rFonts w:ascii="Times New Roman" w:hAnsi="Times New Roman" w:cs="Times New Roman"/>
+          <w:sz w:val="24"/>
+        </w:rPr>
+        <w:t xml:space="preserve">The need for mechanical stoking was clear because the “major limitation to the power-output </w:t>
+      </w:r>
+      <w:r>
+        <w:rPr>
+          <w:rFonts w:ascii="Times New Roman" w:hAnsi="Times New Roman" w:cs="Times New Roman"/>
+          <w:sz w:val="24"/>
+        </w:rPr>
+        <w:t xml:space="preserve">of coal-burning </w:t>
+      </w:r>
       <w:r>
         <w:rPr>
           <w:rFonts w:ascii="Times New Roman" w:hAnsi="Times New Roman" w:cs="Times New Roman"/>
           <w:sz w:val="24"/>
         </w:rPr>
         <w:lastRenderedPageBreak/>
-        <w:tab/>
-      </w:r>
-      <w:r>
-        <w:rPr>
-          <w:rFonts w:ascii="Times New Roman" w:hAnsi="Times New Roman" w:cs="Times New Roman"/>
-          <w:sz w:val="24"/>
-        </w:rPr>
-        <w:t xml:space="preserve">Mechanical stoking and superheated steam further improved </w:t>
-      </w:r>
-      <w:r>
-        <w:rPr>
-          <w:rFonts w:ascii="Times New Roman" w:hAnsi="Times New Roman" w:cs="Times New Roman"/>
-          <w:sz w:val="24"/>
-        </w:rPr>
-        <w:t>the efficiency of steam engines, this time without having</w:t>
-      </w:r>
-      <w:r>
-        <w:rPr>
-          <w:rFonts w:ascii="Times New Roman" w:hAnsi="Times New Roman" w:cs="Times New Roman"/>
-          <w:sz w:val="24"/>
-        </w:rPr>
-        <w:t xml:space="preserve"> serious</w:t>
-      </w:r>
-      <w:r>
-        <w:rPr>
-          <w:rFonts w:ascii="Times New Roman" w:hAnsi="Times New Roman" w:cs="Times New Roman"/>
-          <w:sz w:val="24"/>
-        </w:rPr>
-        <w:t xml:space="preserve"> detrimental effects on their size.</w:t>
-      </w:r>
-      <w:r>
-        <w:rPr>
-          <w:rFonts w:ascii="Times New Roman" w:hAnsi="Times New Roman" w:cs="Times New Roman"/>
-          <w:sz w:val="24"/>
-        </w:rPr>
-        <w:t xml:space="preserve"> </w:t>
-      </w:r>
-      <w:r>
-        <w:rPr>
-          <w:rFonts w:ascii="Times New Roman" w:hAnsi="Times New Roman" w:cs="Times New Roman"/>
-          <w:sz w:val="24"/>
-        </w:rPr>
-        <w:t xml:space="preserve">The need for mechanical stoking was clear because the “major limitation to the power-output </w:t>
-      </w:r>
-      <w:r>
-        <w:rPr>
-          <w:rFonts w:ascii="Times New Roman" w:hAnsi="Times New Roman" w:cs="Times New Roman"/>
-          <w:sz w:val="24"/>
-        </w:rPr>
-        <w:t xml:space="preserve">of coal-burning locomotives with firing by hand [was] the amount of coal the </w:t>
+        <w:t xml:space="preserve">locomotives with firing by hand [was] the amount of coal the </w:t>
       </w:r>
       <w:r>
         <w:rPr>
@@ -2454,14 +2631,21 @@
           <w:rFonts w:ascii="Times New Roman" w:hAnsi="Times New Roman" w:cs="Times New Roman"/>
           <w:sz w:val="24"/>
         </w:rPr>
-        <w:t>Mechanical stokers didn’</w:t>
-      </w:r>
-      <w:r>
-        <w:rPr>
-          <w:rFonts w:ascii="Times New Roman" w:hAnsi="Times New Roman" w:cs="Times New Roman"/>
-          <w:sz w:val="24"/>
-        </w:rPr>
-        <w:t>t need to open a door to the firebox to add co</w:t>
+        <w:t xml:space="preserve">Mechanical stokers </w:t>
+      </w:r>
+      <w:r>
+        <w:rPr>
+          <w:rFonts w:ascii="Times New Roman" w:hAnsi="Times New Roman" w:cs="Times New Roman"/>
+          <w:sz w:val="24"/>
+        </w:rPr>
+        <w:t>did not</w:t>
+      </w:r>
+      <w:r>
+        <w:rPr>
+          <w:rFonts w:ascii="Times New Roman" w:hAnsi="Times New Roman" w:cs="Times New Roman"/>
+          <w:sz w:val="24"/>
+        </w:rPr>
+        <w:t xml:space="preserve"> need to open a door to the firebox to add co</w:t>
       </w:r>
       <w:r>
         <w:rPr>
@@ -2619,21 +2803,65 @@
           <w:rFonts w:ascii="Times New Roman" w:hAnsi="Times New Roman" w:cs="Times New Roman"/>
           <w:sz w:val="24"/>
         </w:rPr>
-        <w:t>By superheating the steam, locomotives were able to achieve higher pressures which resulted in greater efficiency and performance.</w:t>
-      </w:r>
-      <w:r>
-        <w:rPr>
-          <w:rFonts w:ascii="Times New Roman" w:hAnsi="Times New Roman" w:cs="Times New Roman"/>
-          <w:sz w:val="24"/>
-        </w:rPr>
-        <w:t xml:space="preserve"> </w:t>
-      </w:r>
-      <w:r>
-        <w:rPr>
-          <w:rFonts w:ascii="Times New Roman" w:hAnsi="Times New Roman" w:cs="Times New Roman"/>
-          <w:sz w:val="24"/>
-        </w:rPr>
-        <w:t xml:space="preserve">However, although superheated steam brought the pressures inside locomotives closer to those find inside power-generating steam plants, the pressures were still necessarily limited by the construction of locomotives and the efficiency remained far </w:t>
+        <w:t xml:space="preserve">By superheating the steam, locomotives </w:t>
+      </w:r>
+      <w:r>
+        <w:rPr>
+          <w:rFonts w:ascii="Times New Roman" w:hAnsi="Times New Roman" w:cs="Times New Roman"/>
+          <w:sz w:val="24"/>
+        </w:rPr>
+        <w:t>could</w:t>
+      </w:r>
+      <w:r>
+        <w:rPr>
+          <w:rFonts w:ascii="Times New Roman" w:hAnsi="Times New Roman" w:cs="Times New Roman"/>
+          <w:sz w:val="24"/>
+        </w:rPr>
+        <w:t xml:space="preserve"> achieve higher pressures which resulted in greater efficiency and performance.</w:t>
+      </w:r>
+      <w:r>
+        <w:rPr>
+          <w:rFonts w:ascii="Times New Roman" w:hAnsi="Times New Roman" w:cs="Times New Roman"/>
+          <w:sz w:val="24"/>
+        </w:rPr>
+        <w:t xml:space="preserve"> </w:t>
+      </w:r>
+      <w:r>
+        <w:rPr>
+          <w:rFonts w:ascii="Times New Roman" w:hAnsi="Times New Roman" w:cs="Times New Roman"/>
+          <w:sz w:val="24"/>
+        </w:rPr>
+        <w:t xml:space="preserve">However, although superheated steam brought the pressures inside locomotives closer to those </w:t>
+      </w:r>
+      <w:r>
+        <w:rPr>
+          <w:rFonts w:ascii="Times New Roman" w:hAnsi="Times New Roman" w:cs="Times New Roman"/>
+          <w:sz w:val="24"/>
+        </w:rPr>
+        <w:t>found</w:t>
+      </w:r>
+      <w:r>
+        <w:rPr>
+          <w:rFonts w:ascii="Times New Roman" w:hAnsi="Times New Roman" w:cs="Times New Roman"/>
+          <w:sz w:val="24"/>
+        </w:rPr>
+        <w:t xml:space="preserve"> inside power-generating steam plants, the pressures were still necessarily limited by the construction of locomotives and the efficiency </w:t>
+      </w:r>
+      <w:proofErr w:type="gramStart"/>
+      <w:r>
+        <w:rPr>
+          <w:rFonts w:ascii="Times New Roman" w:hAnsi="Times New Roman" w:cs="Times New Roman"/>
+          <w:sz w:val="24"/>
+        </w:rPr>
+        <w:t>remained</w:t>
+      </w:r>
+      <w:proofErr w:type="gramEnd"/>
+      <w:r>
+        <w:rPr>
+          <w:rFonts w:ascii="Times New Roman" w:hAnsi="Times New Roman" w:cs="Times New Roman"/>
+          <w:sz w:val="24"/>
+        </w:rPr>
+        <w:t xml:space="preserve"> far </w:t>
       </w:r>
       <w:r>
         <w:rPr>
@@ -2685,7 +2913,21 @@
           <w:rFonts w:ascii="Times New Roman" w:hAnsi="Times New Roman" w:cs="Times New Roman"/>
           <w:sz w:val="24"/>
         </w:rPr>
-        <w:t>Not all of the improvements were in the areas</w:t>
+        <w:t xml:space="preserve">Not </w:t>
+      </w:r>
+      <w:r>
+        <w:rPr>
+          <w:rFonts w:ascii="Times New Roman" w:hAnsi="Times New Roman" w:cs="Times New Roman"/>
+          <w:sz w:val="24"/>
+        </w:rPr>
+        <w:t>all</w:t>
+      </w:r>
+      <w:r>
+        <w:rPr>
+          <w:rFonts w:ascii="Times New Roman" w:hAnsi="Times New Roman" w:cs="Times New Roman"/>
+          <w:sz w:val="24"/>
+        </w:rPr>
+        <w:t xml:space="preserve"> the improvements were in the areas</w:t>
       </w:r>
       <w:r>
         <w:rPr>
@@ -2706,7 +2948,56 @@
           <w:rFonts w:ascii="Times New Roman" w:hAnsi="Times New Roman" w:cs="Times New Roman"/>
           <w:sz w:val="24"/>
         </w:rPr>
-        <w:t xml:space="preserve">Perhaps the most important safety </w:t>
+        <w:t xml:space="preserve">Perhaps the most important safety improvement was the </w:t>
+      </w:r>
+      <w:r>
+        <w:rPr>
+          <w:rFonts w:ascii="Times New Roman" w:hAnsi="Times New Roman" w:cs="Times New Roman"/>
+          <w:sz w:val="24"/>
+        </w:rPr>
+        <w:t xml:space="preserve">centrally-controlled </w:t>
+      </w:r>
+      <w:r>
+        <w:rPr>
+          <w:rFonts w:ascii="Times New Roman" w:hAnsi="Times New Roman" w:cs="Times New Roman"/>
+          <w:sz w:val="24"/>
+        </w:rPr>
+        <w:t xml:space="preserve">air brake, first patented by George Westinghouse in 1869. </w:t>
+      </w:r>
+      <w:r>
+        <w:rPr>
+          <w:rFonts w:ascii="Times New Roman" w:hAnsi="Times New Roman" w:cs="Times New Roman"/>
+          <w:sz w:val="24"/>
+        </w:rPr>
+        <w:t xml:space="preserve">His invention </w:t>
+      </w:r>
+      <w:r>
+        <w:rPr>
+          <w:rFonts w:ascii="Times New Roman" w:hAnsi="Times New Roman" w:cs="Times New Roman"/>
+          <w:sz w:val="24"/>
+        </w:rPr>
+        <w:t>included “a main compressed air reservoir from which a hose or pipe . .</w:t>
+      </w:r>
+      <w:r>
+        <w:rPr>
+          <w:rFonts w:ascii="Times New Roman" w:hAnsi="Times New Roman" w:cs="Times New Roman"/>
+          <w:sz w:val="24"/>
+        </w:rPr>
+        <w:t xml:space="preserve"> . extended underneath each car, the entire length of the train</w:t>
+      </w:r>
+      <w:r>
+        <w:rPr>
+          <w:rFonts w:ascii="Times New Roman" w:hAnsi="Times New Roman" w:cs="Times New Roman"/>
+          <w:sz w:val="24"/>
+        </w:rPr>
+        <w:t xml:space="preserve"> [connecting] </w:t>
+      </w:r>
+      <w:r>
+        <w:rPr>
+          <w:rFonts w:ascii="Times New Roman" w:hAnsi="Times New Roman" w:cs="Times New Roman"/>
+          <w:sz w:val="24"/>
+        </w:rPr>
+        <w:t xml:space="preserve">with a break cylinder </w:t>
       </w:r>
       <w:r>
         <w:rPr>
@@ -2714,56 +3005,21 @@
           <w:sz w:val="24"/>
         </w:rPr>
         <w:lastRenderedPageBreak/>
-        <w:t xml:space="preserve">improvement was the </w:t>
-      </w:r>
-      <w:r>
-        <w:rPr>
-          <w:rFonts w:ascii="Times New Roman" w:hAnsi="Times New Roman" w:cs="Times New Roman"/>
-          <w:sz w:val="24"/>
-        </w:rPr>
-        <w:t xml:space="preserve">centrally-controlled </w:t>
-      </w:r>
-      <w:r>
-        <w:rPr>
-          <w:rFonts w:ascii="Times New Roman" w:hAnsi="Times New Roman" w:cs="Times New Roman"/>
-          <w:sz w:val="24"/>
-        </w:rPr>
-        <w:t xml:space="preserve">air brake, first patented by George Westinghouse in 1869. </w:t>
-      </w:r>
-      <w:r>
-        <w:rPr>
-          <w:rFonts w:ascii="Times New Roman" w:hAnsi="Times New Roman" w:cs="Times New Roman"/>
-          <w:sz w:val="24"/>
-        </w:rPr>
-        <w:t xml:space="preserve">His invention </w:t>
-      </w:r>
-      <w:r>
-        <w:rPr>
-          <w:rFonts w:ascii="Times New Roman" w:hAnsi="Times New Roman" w:cs="Times New Roman"/>
-          <w:sz w:val="24"/>
-        </w:rPr>
-        <w:t>included “a main compressed air reservoir from which a hose or pipe . .</w:t>
-      </w:r>
-      <w:r>
-        <w:rPr>
-          <w:rFonts w:ascii="Times New Roman" w:hAnsi="Times New Roman" w:cs="Times New Roman"/>
-          <w:sz w:val="24"/>
-        </w:rPr>
-        <w:t xml:space="preserve"> . extended underneath each car, the entire length of the train</w:t>
-      </w:r>
-      <w:r>
-        <w:rPr>
-          <w:rFonts w:ascii="Times New Roman" w:hAnsi="Times New Roman" w:cs="Times New Roman"/>
-          <w:sz w:val="24"/>
-        </w:rPr>
-        <w:t xml:space="preserve"> [connecting] </w:t>
-      </w:r>
-      <w:r>
-        <w:rPr>
-          <w:rFonts w:ascii="Times New Roman" w:hAnsi="Times New Roman" w:cs="Times New Roman"/>
-          <w:sz w:val="24"/>
-        </w:rPr>
-        <w:t>with a break cylinder under each car”</w:t>
+        <w:t>under each car</w:t>
+      </w:r>
+      <w:r>
+        <w:rPr>
+          <w:rFonts w:ascii="Times New Roman" w:hAnsi="Times New Roman" w:cs="Times New Roman"/>
+          <w:sz w:val="24"/>
+        </w:rPr>
+        <w:t>.</w:t>
+      </w:r>
+      <w:r>
+        <w:rPr>
+          <w:rFonts w:ascii="Times New Roman" w:hAnsi="Times New Roman" w:cs="Times New Roman"/>
+          <w:sz w:val="24"/>
+        </w:rPr>
+        <w:t>”</w:t>
       </w:r>
       <w:r>
         <w:rPr>
@@ -2778,7 +3034,21 @@
           <w:rFonts w:ascii="Times New Roman" w:hAnsi="Times New Roman" w:cs="Times New Roman"/>
           <w:sz w:val="24"/>
         </w:rPr>
-        <w:t xml:space="preserve"> Whereas previously a break man would have to run to each</w:t>
+        <w:t xml:space="preserve"> Whereas previously a </w:t>
+      </w:r>
+      <w:r>
+        <w:rPr>
+          <w:rFonts w:ascii="Times New Roman" w:hAnsi="Times New Roman" w:cs="Times New Roman"/>
+          <w:sz w:val="24"/>
+        </w:rPr>
+        <w:t>brake</w:t>
+      </w:r>
+      <w:r>
+        <w:rPr>
+          <w:rFonts w:ascii="Times New Roman" w:hAnsi="Times New Roman" w:cs="Times New Roman"/>
+          <w:sz w:val="24"/>
+        </w:rPr>
+        <w:t xml:space="preserve"> man would have to run to each</w:t>
       </w:r>
       <w:r>
         <w:rPr>
@@ -2844,7 +3114,21 @@
           <w:rFonts w:ascii="Times New Roman" w:hAnsi="Times New Roman" w:cs="Times New Roman"/>
           <w:sz w:val="24"/>
         </w:rPr>
-        <w:t xml:space="preserve">Reliance on Westinghouse’s air brake could leave trains without nearly any brakes on a sharp downgrade </w:t>
+        <w:t xml:space="preserve">Reliance on Westinghouse’s air brake could leave trains without </w:t>
+      </w:r>
+      <w:r>
+        <w:rPr>
+          <w:rFonts w:ascii="Times New Roman" w:hAnsi="Times New Roman" w:cs="Times New Roman"/>
+          <w:sz w:val="24"/>
+        </w:rPr>
+        <w:t>any</w:t>
+      </w:r>
+      <w:r>
+        <w:rPr>
+          <w:rFonts w:ascii="Times New Roman" w:hAnsi="Times New Roman" w:cs="Times New Roman"/>
+          <w:sz w:val="24"/>
+        </w:rPr>
+        <w:t xml:space="preserve"> brakes on a sharp downgrade </w:t>
       </w:r>
       <w:r>
         <w:rPr>
@@ -3080,92 +3364,240 @@
           <w:rFonts w:ascii="Times New Roman" w:hAnsi="Times New Roman" w:cs="Times New Roman"/>
           <w:sz w:val="24"/>
         </w:rPr>
+        <w:t xml:space="preserve"> </w:t>
+      </w:r>
+      <w:r>
+        <w:rPr>
+          <w:rFonts w:ascii="Times New Roman" w:hAnsi="Times New Roman" w:cs="Times New Roman"/>
+          <w:sz w:val="24"/>
+        </w:rPr>
+        <w:t xml:space="preserve">Despite the </w:t>
+      </w:r>
+      <w:r>
+        <w:rPr>
+          <w:rFonts w:ascii="Times New Roman" w:hAnsi="Times New Roman" w:cs="Times New Roman"/>
+          <w:sz w:val="24"/>
+        </w:rPr>
+        <w:t>many</w:t>
+      </w:r>
+      <w:r>
+        <w:rPr>
+          <w:rFonts w:ascii="Times New Roman" w:hAnsi="Times New Roman" w:cs="Times New Roman"/>
+          <w:sz w:val="24"/>
+        </w:rPr>
+        <w:t xml:space="preserve"> improvements in steam technology, </w:t>
+      </w:r>
+      <w:r>
+        <w:rPr>
+          <w:rFonts w:ascii="Times New Roman" w:hAnsi="Times New Roman" w:cs="Times New Roman"/>
+          <w:sz w:val="24"/>
+        </w:rPr>
+        <w:t>it still had several severe shortcomings</w:t>
+      </w:r>
+      <w:r>
+        <w:rPr>
+          <w:rFonts w:ascii="Times New Roman" w:hAnsi="Times New Roman" w:cs="Times New Roman"/>
+          <w:sz w:val="24"/>
+        </w:rPr>
+        <w:t xml:space="preserve"> that led to its replacement</w:t>
+      </w:r>
+      <w:r>
+        <w:rPr>
+          <w:rFonts w:ascii="Times New Roman" w:hAnsi="Times New Roman" w:cs="Times New Roman"/>
+          <w:sz w:val="24"/>
+        </w:rPr>
+        <w:t xml:space="preserve"> with electric and diesel-</w:t>
+      </w:r>
+      <w:r>
+        <w:rPr>
+          <w:rFonts w:ascii="Times New Roman" w:hAnsi="Times New Roman" w:cs="Times New Roman"/>
+          <w:sz w:val="24"/>
+        </w:rPr>
+        <w:t xml:space="preserve">electric trains. </w:t>
+      </w:r>
+      <w:r>
+        <w:rPr>
+          <w:rFonts w:ascii="Times New Roman" w:hAnsi="Times New Roman" w:cs="Times New Roman"/>
+          <w:sz w:val="24"/>
+        </w:rPr>
+        <w:t>The “famous ‘Mallet’ compound type with mechanical stokers and superheat</w:t>
+      </w:r>
+      <w:r>
+        <w:rPr>
+          <w:rFonts w:ascii="Times New Roman" w:hAnsi="Times New Roman" w:cs="Times New Roman"/>
+          <w:sz w:val="24"/>
+        </w:rPr>
+        <w:t>ers;</w:t>
+      </w:r>
+      <w:r>
+        <w:rPr>
+          <w:rFonts w:ascii="Times New Roman" w:hAnsi="Times New Roman" w:cs="Times New Roman"/>
+          <w:sz w:val="24"/>
+        </w:rPr>
+        <w:t xml:space="preserve"> </w:t>
+      </w:r>
+      <w:r>
+        <w:rPr>
+          <w:rFonts w:ascii="Times New Roman" w:hAnsi="Times New Roman" w:cs="Times New Roman"/>
+          <w:sz w:val="24"/>
+        </w:rPr>
+        <w:t>the last word of the locomotive builder</w:t>
+      </w:r>
+      <w:r>
+        <w:rPr>
+          <w:rFonts w:ascii="Times New Roman" w:hAnsi="Times New Roman" w:cs="Times New Roman"/>
+          <w:sz w:val="24"/>
+        </w:rPr>
+        <w:t xml:space="preserve">” came to be the standard </w:t>
+      </w:r>
+      <w:r>
+        <w:rPr>
+          <w:rFonts w:ascii="Times New Roman" w:hAnsi="Times New Roman" w:cs="Times New Roman"/>
+          <w:sz w:val="24"/>
+        </w:rPr>
+        <w:t xml:space="preserve">steam </w:t>
+      </w:r>
+      <w:r>
+        <w:rPr>
+          <w:rFonts w:ascii="Times New Roman" w:hAnsi="Times New Roman" w:cs="Times New Roman"/>
+          <w:sz w:val="24"/>
+        </w:rPr>
+        <w:t>locomotive.</w:t>
+      </w:r>
+      <w:r>
+        <w:rPr>
+          <w:rStyle w:val="FootnoteReference"/>
+          <w:rFonts w:ascii="Times New Roman" w:hAnsi="Times New Roman" w:cs="Times New Roman"/>
+          <w:sz w:val="24"/>
+        </w:rPr>
+        <w:footnoteReference w:id="28"/>
+      </w:r>
+      <w:r>
+        <w:rPr>
+          <w:rFonts w:ascii="Times New Roman" w:hAnsi="Times New Roman" w:cs="Times New Roman"/>
+          <w:sz w:val="24"/>
+        </w:rPr>
+        <w:t xml:space="preserve"> </w:t>
+      </w:r>
+      <w:r>
+        <w:rPr>
+          <w:rFonts w:ascii="Times New Roman" w:hAnsi="Times New Roman" w:cs="Times New Roman"/>
+          <w:sz w:val="24"/>
+        </w:rPr>
+        <w:t xml:space="preserve">However despite all of these </w:t>
+      </w:r>
+      <w:r>
+        <w:rPr>
+          <w:rFonts w:ascii="Times New Roman" w:hAnsi="Times New Roman" w:cs="Times New Roman"/>
+          <w:sz w:val="24"/>
+        </w:rPr>
         <w:lastRenderedPageBreak/>
-        <w:t xml:space="preserve"> </w:t>
-      </w:r>
-      <w:r>
-        <w:rPr>
-          <w:rFonts w:ascii="Times New Roman" w:hAnsi="Times New Roman" w:cs="Times New Roman"/>
-          <w:sz w:val="24"/>
-        </w:rPr>
-        <w:t xml:space="preserve">Despite the numerous improvements in steam technology, </w:t>
-      </w:r>
-      <w:r>
-        <w:rPr>
-          <w:rFonts w:ascii="Times New Roman" w:hAnsi="Times New Roman" w:cs="Times New Roman"/>
-          <w:sz w:val="24"/>
-        </w:rPr>
-        <w:t>it still had several severe shortcomings</w:t>
-      </w:r>
-      <w:r>
-        <w:rPr>
-          <w:rFonts w:ascii="Times New Roman" w:hAnsi="Times New Roman" w:cs="Times New Roman"/>
-          <w:sz w:val="24"/>
-        </w:rPr>
-        <w:t xml:space="preserve"> that led to its replacement</w:t>
-      </w:r>
-      <w:r>
-        <w:rPr>
-          <w:rFonts w:ascii="Times New Roman" w:hAnsi="Times New Roman" w:cs="Times New Roman"/>
-          <w:sz w:val="24"/>
-        </w:rPr>
-        <w:t xml:space="preserve"> with electric and diesel-</w:t>
-      </w:r>
-      <w:r>
-        <w:rPr>
-          <w:rFonts w:ascii="Times New Roman" w:hAnsi="Times New Roman" w:cs="Times New Roman"/>
-          <w:sz w:val="24"/>
-        </w:rPr>
-        <w:t xml:space="preserve">electric trains. </w:t>
-      </w:r>
-      <w:r>
-        <w:rPr>
-          <w:rFonts w:ascii="Times New Roman" w:hAnsi="Times New Roman" w:cs="Times New Roman"/>
-          <w:sz w:val="24"/>
-        </w:rPr>
-        <w:t>The “famous ‘Mallet’ compound type with mechanical stokers and superheat</w:t>
-      </w:r>
-      <w:r>
-        <w:rPr>
-          <w:rFonts w:ascii="Times New Roman" w:hAnsi="Times New Roman" w:cs="Times New Roman"/>
-          <w:sz w:val="24"/>
-        </w:rPr>
-        <w:t>ers;</w:t>
-      </w:r>
-      <w:r>
-        <w:rPr>
-          <w:rFonts w:ascii="Times New Roman" w:hAnsi="Times New Roman" w:cs="Times New Roman"/>
-          <w:sz w:val="24"/>
-        </w:rPr>
-        <w:t xml:space="preserve"> </w:t>
-      </w:r>
-      <w:r>
-        <w:rPr>
-          <w:rFonts w:ascii="Times New Roman" w:hAnsi="Times New Roman" w:cs="Times New Roman"/>
-          <w:sz w:val="24"/>
-        </w:rPr>
-        <w:t>the last word of the locomotive builder</w:t>
-      </w:r>
-      <w:r>
-        <w:rPr>
-          <w:rFonts w:ascii="Times New Roman" w:hAnsi="Times New Roman" w:cs="Times New Roman"/>
-          <w:sz w:val="24"/>
-        </w:rPr>
-        <w:t xml:space="preserve">” came to be the standard </w:t>
-      </w:r>
-      <w:r>
-        <w:rPr>
-          <w:rFonts w:ascii="Times New Roman" w:hAnsi="Times New Roman" w:cs="Times New Roman"/>
-          <w:sz w:val="24"/>
-        </w:rPr>
-        <w:t xml:space="preserve">steam </w:t>
-      </w:r>
-      <w:r>
-        <w:rPr>
-          <w:rFonts w:ascii="Times New Roman" w:hAnsi="Times New Roman" w:cs="Times New Roman"/>
-          <w:sz w:val="24"/>
-        </w:rPr>
-        <w:t>locomotive.</w:t>
+        <w:t>improvements in performance, steam locomotives were still only able to generate a fr</w:t>
+      </w:r>
+      <w:r>
+        <w:rPr>
+          <w:rFonts w:ascii="Times New Roman" w:hAnsi="Times New Roman" w:cs="Times New Roman"/>
+          <w:sz w:val="24"/>
+        </w:rPr>
+        <w:t>a</w:t>
+      </w:r>
+      <w:r>
+        <w:rPr>
+          <w:rFonts w:ascii="Times New Roman" w:hAnsi="Times New Roman" w:cs="Times New Roman"/>
+          <w:sz w:val="24"/>
+        </w:rPr>
+        <w:t xml:space="preserve">ction of the power of their electric counterparts. </w:t>
+      </w:r>
+      <w:r>
+        <w:rPr>
+          <w:rFonts w:ascii="Times New Roman" w:hAnsi="Times New Roman" w:cs="Times New Roman"/>
+          <w:sz w:val="24"/>
+        </w:rPr>
+        <w:t xml:space="preserve">Furthermore, steam engines required extensive maintenance. </w:t>
+      </w:r>
+      <w:r>
+        <w:rPr>
+          <w:rFonts w:ascii="Times New Roman" w:hAnsi="Times New Roman" w:cs="Times New Roman"/>
+          <w:sz w:val="24"/>
+        </w:rPr>
+        <w:t>“Ap</w:t>
+      </w:r>
+      <w:r>
+        <w:rPr>
+          <w:rFonts w:ascii="Times New Roman" w:hAnsi="Times New Roman" w:cs="Times New Roman"/>
+          <w:sz w:val="24"/>
+        </w:rPr>
+        <w:t>proximately 40 per cent of the average locomotive's</w:t>
+      </w:r>
+      <w:r>
+        <w:rPr>
+          <w:rFonts w:ascii="Times New Roman" w:hAnsi="Times New Roman" w:cs="Times New Roman"/>
+          <w:sz w:val="24"/>
+        </w:rPr>
+        <w:t xml:space="preserve"> </w:t>
+      </w:r>
+      <w:r>
+        <w:rPr>
+          <w:rFonts w:ascii="Times New Roman" w:hAnsi="Times New Roman" w:cs="Times New Roman"/>
+          <w:sz w:val="24"/>
+        </w:rPr>
+        <w:t>time is spent with the mechanical department, caring</w:t>
+      </w:r>
+      <w:r>
+        <w:rPr>
+          <w:rFonts w:ascii="Times New Roman" w:hAnsi="Times New Roman" w:cs="Times New Roman"/>
+          <w:sz w:val="24"/>
+        </w:rPr>
+        <w:t xml:space="preserve"> </w:t>
+      </w:r>
+      <w:r>
+        <w:rPr>
+          <w:rFonts w:ascii="Times New Roman" w:hAnsi="Times New Roman" w:cs="Times New Roman"/>
+          <w:sz w:val="24"/>
+        </w:rPr>
+        <w:t>for running repairs, turning, its monthly boiler wash,</w:t>
+      </w:r>
+      <w:r>
+        <w:rPr>
+          <w:rFonts w:ascii="Times New Roman" w:hAnsi="Times New Roman" w:cs="Times New Roman"/>
+          <w:sz w:val="24"/>
+        </w:rPr>
+        <w:t xml:space="preserve"> </w:t>
+      </w:r>
+      <w:r>
+        <w:rPr>
+          <w:rFonts w:ascii="Times New Roman" w:hAnsi="Times New Roman" w:cs="Times New Roman"/>
+          <w:sz w:val="24"/>
+        </w:rPr>
+        <w:t>and its annu</w:t>
+      </w:r>
+      <w:r>
+        <w:rPr>
+          <w:rFonts w:ascii="Times New Roman" w:hAnsi="Times New Roman" w:cs="Times New Roman"/>
+          <w:sz w:val="24"/>
+        </w:rPr>
+        <w:t>al vacation of 20 to 30 days fo</w:t>
+      </w:r>
+      <w:r>
+        <w:rPr>
+          <w:rFonts w:ascii="Times New Roman" w:hAnsi="Times New Roman" w:cs="Times New Roman"/>
+          <w:sz w:val="24"/>
+        </w:rPr>
+        <w:t>r complete</w:t>
+      </w:r>
+      <w:r>
+        <w:rPr>
+          <w:rFonts w:ascii="Times New Roman" w:hAnsi="Times New Roman" w:cs="Times New Roman"/>
+          <w:sz w:val="24"/>
+        </w:rPr>
+        <w:t xml:space="preserve"> overhauling</w:t>
+      </w:r>
+      <w:r>
+        <w:rPr>
+          <w:rFonts w:ascii="Times New Roman" w:hAnsi="Times New Roman" w:cs="Times New Roman"/>
+          <w:sz w:val="24"/>
+        </w:rPr>
+        <w:t>.”</w:t>
       </w:r>
       <w:r>
         <w:rPr>
@@ -3173,126 +3605,70 @@
           <w:rFonts w:ascii="Times New Roman" w:hAnsi="Times New Roman" w:cs="Times New Roman"/>
           <w:sz w:val="24"/>
         </w:rPr>
-        <w:footnoteReference w:id="28"/>
-      </w:r>
-      <w:r>
-        <w:rPr>
-          <w:rFonts w:ascii="Times New Roman" w:hAnsi="Times New Roman" w:cs="Times New Roman"/>
-          <w:sz w:val="24"/>
-        </w:rPr>
-        <w:t xml:space="preserve"> </w:t>
-      </w:r>
-      <w:r>
-        <w:rPr>
-          <w:rFonts w:ascii="Times New Roman" w:hAnsi="Times New Roman" w:cs="Times New Roman"/>
-          <w:sz w:val="24"/>
-        </w:rPr>
-        <w:t>However despite all of these improvements in performance, steam locomotives were still only able to generate a fr</w:t>
-      </w:r>
-      <w:r>
-        <w:rPr>
-          <w:rFonts w:ascii="Times New Roman" w:hAnsi="Times New Roman" w:cs="Times New Roman"/>
-          <w:sz w:val="24"/>
-        </w:rPr>
-        <w:t>a</w:t>
-      </w:r>
-      <w:r>
-        <w:rPr>
-          <w:rFonts w:ascii="Times New Roman" w:hAnsi="Times New Roman" w:cs="Times New Roman"/>
-          <w:sz w:val="24"/>
-        </w:rPr>
-        <w:t xml:space="preserve">ction of the power of their electric counterparts. </w:t>
-      </w:r>
-      <w:r>
-        <w:rPr>
-          <w:rFonts w:ascii="Times New Roman" w:hAnsi="Times New Roman" w:cs="Times New Roman"/>
-          <w:sz w:val="24"/>
-        </w:rPr>
-        <w:t xml:space="preserve">Furthermore, steam engines required extensive maintenance. </w:t>
-      </w:r>
-      <w:r>
-        <w:rPr>
-          <w:rFonts w:ascii="Times New Roman" w:hAnsi="Times New Roman" w:cs="Times New Roman"/>
-          <w:sz w:val="24"/>
-        </w:rPr>
-        <w:t>“Ap</w:t>
-      </w:r>
-      <w:r>
-        <w:rPr>
-          <w:rFonts w:ascii="Times New Roman" w:hAnsi="Times New Roman" w:cs="Times New Roman"/>
-          <w:sz w:val="24"/>
-        </w:rPr>
-        <w:t>proximately 40 per cent of the average locomotive's</w:t>
-      </w:r>
-      <w:r>
-        <w:rPr>
-          <w:rFonts w:ascii="Times New Roman" w:hAnsi="Times New Roman" w:cs="Times New Roman"/>
-          <w:sz w:val="24"/>
-        </w:rPr>
-        <w:t xml:space="preserve"> </w:t>
-      </w:r>
-      <w:r>
-        <w:rPr>
-          <w:rFonts w:ascii="Times New Roman" w:hAnsi="Times New Roman" w:cs="Times New Roman"/>
-          <w:sz w:val="24"/>
-        </w:rPr>
-        <w:t>time is spent with the mechanical department, caring</w:t>
-      </w:r>
-      <w:r>
-        <w:rPr>
-          <w:rFonts w:ascii="Times New Roman" w:hAnsi="Times New Roman" w:cs="Times New Roman"/>
-          <w:sz w:val="24"/>
-        </w:rPr>
-        <w:t xml:space="preserve"> </w:t>
-      </w:r>
-      <w:r>
-        <w:rPr>
-          <w:rFonts w:ascii="Times New Roman" w:hAnsi="Times New Roman" w:cs="Times New Roman"/>
-          <w:sz w:val="24"/>
-        </w:rPr>
-        <w:t>for running repairs, turning, its monthly boiler wash,</w:t>
-      </w:r>
-      <w:r>
-        <w:rPr>
-          <w:rFonts w:ascii="Times New Roman" w:hAnsi="Times New Roman" w:cs="Times New Roman"/>
-          <w:sz w:val="24"/>
-        </w:rPr>
-        <w:t xml:space="preserve"> </w:t>
-      </w:r>
-      <w:r>
-        <w:rPr>
-          <w:rFonts w:ascii="Times New Roman" w:hAnsi="Times New Roman" w:cs="Times New Roman"/>
-          <w:sz w:val="24"/>
-        </w:rPr>
-        <w:t>and its annu</w:t>
-      </w:r>
-      <w:r>
-        <w:rPr>
-          <w:rFonts w:ascii="Times New Roman" w:hAnsi="Times New Roman" w:cs="Times New Roman"/>
-          <w:sz w:val="24"/>
-        </w:rPr>
-        <w:t>al vacation of 20 to 30 days fo</w:t>
-      </w:r>
-      <w:r>
-        <w:rPr>
-          <w:rFonts w:ascii="Times New Roman" w:hAnsi="Times New Roman" w:cs="Times New Roman"/>
-          <w:sz w:val="24"/>
-        </w:rPr>
-        <w:t>r complete</w:t>
-      </w:r>
-      <w:r>
-        <w:rPr>
-          <w:rFonts w:ascii="Times New Roman" w:hAnsi="Times New Roman" w:cs="Times New Roman"/>
-          <w:sz w:val="24"/>
-        </w:rPr>
-        <w:t xml:space="preserve"> overhauling</w:t>
-      </w:r>
-      <w:r>
-        <w:rPr>
-          <w:rFonts w:ascii="Times New Roman" w:hAnsi="Times New Roman" w:cs="Times New Roman"/>
-          <w:sz w:val="24"/>
-        </w:rPr>
-        <w:t>.”</w:t>
+        <w:footnoteReference w:id="29"/>
+      </w:r>
+      <w:r>
+        <w:rPr>
+          <w:rFonts w:ascii="Times New Roman" w:hAnsi="Times New Roman" w:cs="Times New Roman"/>
+          <w:sz w:val="24"/>
+        </w:rPr>
+        <w:t xml:space="preserve"> These extensive and frequent maintenance requirements were not only expensive on their own, but they also cost the </w:t>
+      </w:r>
+      <w:r>
+        <w:rPr>
+          <w:rFonts w:ascii="Times New Roman" w:hAnsi="Times New Roman" w:cs="Times New Roman"/>
+          <w:sz w:val="24"/>
+        </w:rPr>
+        <w:t xml:space="preserve">railway companies precious time during which their </w:t>
+      </w:r>
+      <w:r>
+        <w:rPr>
+          <w:rFonts w:ascii="Times New Roman" w:hAnsi="Times New Roman" w:cs="Times New Roman"/>
+          <w:sz w:val="24"/>
+        </w:rPr>
+        <w:t xml:space="preserve">locomotives were </w:t>
+      </w:r>
+      <w:r>
+        <w:rPr>
+          <w:rFonts w:ascii="Times New Roman" w:hAnsi="Times New Roman" w:cs="Times New Roman"/>
+          <w:sz w:val="24"/>
+        </w:rPr>
+        <w:t>unavailable</w:t>
+      </w:r>
+      <w:r>
+        <w:rPr>
+          <w:rFonts w:ascii="Times New Roman" w:hAnsi="Times New Roman" w:cs="Times New Roman"/>
+          <w:sz w:val="24"/>
+        </w:rPr>
+        <w:t xml:space="preserve"> to do useful work.</w:t>
+      </w:r>
+      <w:r>
+        <w:rPr>
+          <w:rFonts w:ascii="Times New Roman" w:hAnsi="Times New Roman" w:cs="Times New Roman"/>
+          <w:sz w:val="24"/>
+        </w:rPr>
+        <w:t xml:space="preserve"> </w:t>
+      </w:r>
+      <w:r>
+        <w:rPr>
+          <w:rFonts w:ascii="Times New Roman" w:hAnsi="Times New Roman" w:cs="Times New Roman"/>
+          <w:sz w:val="24"/>
+        </w:rPr>
+        <w:t>The rapid developments in steam locomotive technology even worked against the locomotive, “making an engine obsolete far before the time it was actually worn out in service</w:t>
+      </w:r>
+      <w:r>
+        <w:rPr>
+          <w:rFonts w:ascii="Times New Roman" w:hAnsi="Times New Roman" w:cs="Times New Roman"/>
+          <w:sz w:val="24"/>
+        </w:rPr>
+        <w:t>.</w:t>
+      </w:r>
+      <w:r>
+        <w:rPr>
+          <w:rFonts w:ascii="Times New Roman" w:hAnsi="Times New Roman" w:cs="Times New Roman"/>
+          <w:sz w:val="24"/>
+        </w:rPr>
+        <w:t>”</w:t>
       </w:r>
       <w:r>
         <w:rPr>
@@ -3300,77 +3676,6 @@
           <w:rFonts w:ascii="Times New Roman" w:hAnsi="Times New Roman" w:cs="Times New Roman"/>
           <w:sz w:val="24"/>
         </w:rPr>
-        <w:footnoteReference w:id="29"/>
-      </w:r>
-      <w:r>
-        <w:rPr>
-          <w:rFonts w:ascii="Times New Roman" w:hAnsi="Times New Roman" w:cs="Times New Roman"/>
-          <w:sz w:val="24"/>
-        </w:rPr>
-        <w:t xml:space="preserve"> These extensive and frequent maintenance requirements were not only expensive on their own, but they also cost the </w:t>
-      </w:r>
-      <w:r>
-        <w:rPr>
-          <w:rFonts w:ascii="Times New Roman" w:hAnsi="Times New Roman" w:cs="Times New Roman"/>
-          <w:sz w:val="24"/>
-        </w:rPr>
-        <w:t xml:space="preserve">railway companies precious time during which their </w:t>
-      </w:r>
-      <w:r>
-        <w:rPr>
-          <w:rFonts w:ascii="Times New Roman" w:hAnsi="Times New Roman" w:cs="Times New Roman"/>
-          <w:sz w:val="24"/>
-        </w:rPr>
-        <w:t xml:space="preserve">locomotives were </w:t>
-      </w:r>
-      <w:r>
-        <w:rPr>
-          <w:rFonts w:ascii="Times New Roman" w:hAnsi="Times New Roman" w:cs="Times New Roman"/>
-          <w:sz w:val="24"/>
-        </w:rPr>
-        <w:t>unavailable</w:t>
-      </w:r>
-      <w:r>
-        <w:rPr>
-          <w:rFonts w:ascii="Times New Roman" w:hAnsi="Times New Roman" w:cs="Times New Roman"/>
-          <w:sz w:val="24"/>
-        </w:rPr>
-        <w:t xml:space="preserve"> to do useful work.</w:t>
-      </w:r>
-      <w:r>
-        <w:rPr>
-          <w:rFonts w:ascii="Times New Roman" w:hAnsi="Times New Roman" w:cs="Times New Roman"/>
-          <w:sz w:val="24"/>
-        </w:rPr>
-        <w:t xml:space="preserve"> </w:t>
-      </w:r>
-      <w:r>
-        <w:rPr>
-          <w:rFonts w:ascii="Times New Roman" w:hAnsi="Times New Roman" w:cs="Times New Roman"/>
-          <w:sz w:val="24"/>
-        </w:rPr>
-        <w:t>The rapid developments in steam locomotive technology even worked against the locomotive, “making an engine obsolete far before the time it was actually worn out in service</w:t>
-      </w:r>
-      <w:r>
-        <w:rPr>
-          <w:rFonts w:ascii="Times New Roman" w:hAnsi="Times New Roman" w:cs="Times New Roman"/>
-          <w:sz w:val="24"/>
-        </w:rPr>
-        <w:t>.</w:t>
-      </w:r>
-      <w:r>
-        <w:rPr>
-          <w:rFonts w:ascii="Times New Roman" w:hAnsi="Times New Roman" w:cs="Times New Roman"/>
-          <w:sz w:val="24"/>
-        </w:rPr>
-        <w:t>”</w:t>
-      </w:r>
-      <w:r>
-        <w:rPr>
-          <w:rStyle w:val="FootnoteReference"/>
-          <w:rFonts w:ascii="Times New Roman" w:hAnsi="Times New Roman" w:cs="Times New Roman"/>
-          <w:sz w:val="24"/>
-        </w:rPr>
         <w:footnoteReference w:id="30"/>
       </w:r>
       <w:r>
@@ -3385,7 +3690,42 @@
           <w:rFonts w:ascii="Times New Roman" w:hAnsi="Times New Roman" w:cs="Times New Roman"/>
           <w:sz w:val="24"/>
         </w:rPr>
-        <w:t xml:space="preserve">Thus, the costs of steam locomotives were further increased by the need to frequently replace them in favor of the latest technology. </w:t>
+        <w:t xml:space="preserve">Thus, </w:t>
+      </w:r>
+      <w:r>
+        <w:rPr>
+          <w:rFonts w:ascii="Times New Roman" w:hAnsi="Times New Roman" w:cs="Times New Roman"/>
+          <w:sz w:val="24"/>
+        </w:rPr>
+        <w:t xml:space="preserve">the </w:t>
+      </w:r>
+      <w:r>
+        <w:rPr>
+          <w:rFonts w:ascii="Times New Roman" w:hAnsi="Times New Roman" w:cs="Times New Roman"/>
+          <w:sz w:val="24"/>
+        </w:rPr>
+        <w:t>need to frequently replace them in favor of the latest technology</w:t>
+      </w:r>
+      <w:r>
+        <w:rPr>
+          <w:rFonts w:ascii="Times New Roman" w:hAnsi="Times New Roman" w:cs="Times New Roman"/>
+          <w:sz w:val="24"/>
+        </w:rPr>
+        <w:t xml:space="preserve"> further increased the</w:t>
+      </w:r>
+      <w:r>
+        <w:rPr>
+          <w:rFonts w:ascii="Times New Roman" w:hAnsi="Times New Roman" w:cs="Times New Roman"/>
+          <w:sz w:val="24"/>
+        </w:rPr>
+        <w:t xml:space="preserve"> </w:t>
+      </w:r>
+      <w:r>
+        <w:rPr>
+          <w:rFonts w:ascii="Times New Roman" w:hAnsi="Times New Roman" w:cs="Times New Roman"/>
+          <w:sz w:val="24"/>
+        </w:rPr>
+        <w:t xml:space="preserve">costs of steam locomotives. </w:t>
       </w:r>
     </w:p>
     <w:p>
@@ -3543,15 +3883,7 @@
           <w:rFonts w:ascii="Times New Roman" w:hAnsi="Times New Roman" w:cs="Times New Roman"/>
           <w:sz w:val="24"/>
         </w:rPr>
-        <w:t xml:space="preserve">Electric lines were cheaper to install around cities where power was already plentiful and where relatively short sections of track saw </w:t>
-      </w:r>
-      <w:r>
-        <w:rPr>
-          <w:rFonts w:ascii="Times New Roman" w:hAnsi="Times New Roman" w:cs="Times New Roman"/>
-          <w:sz w:val="24"/>
-        </w:rPr>
-        <w:lastRenderedPageBreak/>
-        <w:t xml:space="preserve">heavy traffic. </w:t>
+        <w:t xml:space="preserve">Electric lines were cheaper to install around cities where power was already plentiful and where relatively short sections of track saw heavy traffic. </w:t>
       </w:r>
       <w:r>
         <w:rPr>
@@ -3603,7 +3935,78 @@
           <w:rFonts w:ascii="Times New Roman" w:hAnsi="Times New Roman" w:cs="Times New Roman"/>
           <w:sz w:val="24"/>
         </w:rPr>
-        <w:t>Half a century later, the eastern US was crisscrossed by a dense grid of railway lines and the United States government was aspiring towards the first transcont</w:t>
+        <w:t>Half a century later,</w:t>
+      </w:r>
+      <w:r>
+        <w:rPr>
+          <w:rFonts w:ascii="Times New Roman" w:hAnsi="Times New Roman" w:cs="Times New Roman"/>
+          <w:sz w:val="24"/>
+        </w:rPr>
+        <w:t xml:space="preserve"> </w:t>
+      </w:r>
+      <w:r>
+        <w:rPr>
+          <w:rFonts w:ascii="Times New Roman" w:hAnsi="Times New Roman" w:cs="Times New Roman"/>
+          <w:sz w:val="24"/>
+        </w:rPr>
+        <w:t xml:space="preserve">a dense grid </w:t>
+      </w:r>
+      <w:r>
+        <w:rPr>
+          <w:rFonts w:ascii="Times New Roman" w:hAnsi="Times New Roman" w:cs="Times New Roman"/>
+          <w:sz w:val="24"/>
+        </w:rPr>
+        <w:lastRenderedPageBreak/>
+        <w:t>of railway lines</w:t>
+      </w:r>
+      <w:r>
+        <w:rPr>
+          <w:rFonts w:ascii="Times New Roman" w:hAnsi="Times New Roman" w:cs="Times New Roman"/>
+          <w:sz w:val="24"/>
+        </w:rPr>
+        <w:t xml:space="preserve"> crisscrossed</w:t>
+      </w:r>
+      <w:r>
+        <w:rPr>
+          <w:rFonts w:ascii="Times New Roman" w:hAnsi="Times New Roman" w:cs="Times New Roman"/>
+          <w:sz w:val="24"/>
+        </w:rPr>
+        <w:t xml:space="preserve"> the eastern U</w:t>
+      </w:r>
+      <w:r>
+        <w:rPr>
+          <w:rFonts w:ascii="Times New Roman" w:hAnsi="Times New Roman" w:cs="Times New Roman"/>
+          <w:sz w:val="24"/>
+        </w:rPr>
+        <w:t>.</w:t>
+      </w:r>
+      <w:r>
+        <w:rPr>
+          <w:rFonts w:ascii="Times New Roman" w:hAnsi="Times New Roman" w:cs="Times New Roman"/>
+          <w:sz w:val="24"/>
+        </w:rPr>
+        <w:t>S</w:t>
+      </w:r>
+      <w:r>
+        <w:rPr>
+          <w:rFonts w:ascii="Times New Roman" w:hAnsi="Times New Roman" w:cs="Times New Roman"/>
+          <w:sz w:val="24"/>
+        </w:rPr>
+        <w:t>.</w:t>
+      </w:r>
+      <w:r>
+        <w:rPr>
+          <w:rFonts w:ascii="Times New Roman" w:hAnsi="Times New Roman" w:cs="Times New Roman"/>
+          <w:sz w:val="24"/>
+        </w:rPr>
+        <w:t xml:space="preserve">, </w:t>
+      </w:r>
+      <w:r>
+        <w:rPr>
+          <w:rFonts w:ascii="Times New Roman" w:hAnsi="Times New Roman" w:cs="Times New Roman"/>
+          <w:sz w:val="24"/>
+        </w:rPr>
+        <w:t>and the United States government was aspiring towards the first transcont</w:t>
       </w:r>
       <w:r>
         <w:rPr>
@@ -3624,21 +4027,49 @@
           <w:rFonts w:ascii="Times New Roman" w:hAnsi="Times New Roman" w:cs="Times New Roman"/>
           <w:sz w:val="24"/>
         </w:rPr>
-        <w:t>the completion of</w:t>
-      </w:r>
-      <w:r>
-        <w:rPr>
-          <w:rFonts w:ascii="Times New Roman" w:hAnsi="Times New Roman" w:cs="Times New Roman"/>
-          <w:sz w:val="24"/>
-        </w:rPr>
-        <w:t xml:space="preserve"> </w:t>
-      </w:r>
-      <w:r>
-        <w:rPr>
-          <w:rFonts w:ascii="Times New Roman" w:hAnsi="Times New Roman" w:cs="Times New Roman"/>
-          <w:sz w:val="24"/>
-        </w:rPr>
-        <w:t>numerous transcontinental railr</w:t>
+        <w:t xml:space="preserve">the </w:t>
+      </w:r>
+      <w:r>
+        <w:rPr>
+          <w:rFonts w:ascii="Times New Roman" w:hAnsi="Times New Roman" w:cs="Times New Roman"/>
+          <w:sz w:val="24"/>
+        </w:rPr>
+        <w:t>eventual</w:t>
+      </w:r>
+      <w:r>
+        <w:rPr>
+          <w:rFonts w:ascii="Times New Roman" w:hAnsi="Times New Roman" w:cs="Times New Roman"/>
+          <w:sz w:val="24"/>
+        </w:rPr>
+        <w:t xml:space="preserve"> </w:t>
+      </w:r>
+      <w:r>
+        <w:rPr>
+          <w:rFonts w:ascii="Times New Roman" w:hAnsi="Times New Roman" w:cs="Times New Roman"/>
+          <w:sz w:val="24"/>
+        </w:rPr>
+        <w:t>completion of</w:t>
+      </w:r>
+      <w:r>
+        <w:rPr>
+          <w:rFonts w:ascii="Times New Roman" w:hAnsi="Times New Roman" w:cs="Times New Roman"/>
+          <w:sz w:val="24"/>
+        </w:rPr>
+        <w:t xml:space="preserve"> </w:t>
+      </w:r>
+      <w:r>
+        <w:rPr>
+          <w:rFonts w:ascii="Times New Roman" w:hAnsi="Times New Roman" w:cs="Times New Roman"/>
+          <w:sz w:val="24"/>
+        </w:rPr>
+        <w:t>multiple</w:t>
+      </w:r>
+      <w:r>
+        <w:rPr>
+          <w:rFonts w:ascii="Times New Roman" w:hAnsi="Times New Roman" w:cs="Times New Roman"/>
+          <w:sz w:val="24"/>
+        </w:rPr>
+        <w:t xml:space="preserve"> transcontinental railr</w:t>
       </w:r>
       <w:r>
         <w:rPr>
@@ -3659,14 +4090,37 @@
           <w:rFonts w:ascii="Times New Roman" w:hAnsi="Times New Roman" w:cs="Times New Roman"/>
           <w:sz w:val="24"/>
         </w:rPr>
-        <w:t>, the west developed as a result of the increased commerce</w:t>
-      </w:r>
-      <w:r>
-        <w:rPr>
-          <w:rFonts w:ascii="Times New Roman" w:hAnsi="Times New Roman" w:cs="Times New Roman"/>
-          <w:sz w:val="24"/>
-        </w:rPr>
-        <w:t xml:space="preserve"> and the land grants were no longer necessary to prompt construction of new lines. </w:t>
+        <w:t xml:space="preserve">, the west developed </w:t>
+      </w:r>
+      <w:proofErr w:type="gramStart"/>
+      <w:r>
+        <w:rPr>
+          <w:rFonts w:ascii="Times New Roman" w:hAnsi="Times New Roman" w:cs="Times New Roman"/>
+          <w:sz w:val="24"/>
+        </w:rPr>
+        <w:t>as a result of</w:t>
+      </w:r>
+      <w:proofErr w:type="gramEnd"/>
+      <w:r>
+        <w:rPr>
+          <w:rFonts w:ascii="Times New Roman" w:hAnsi="Times New Roman" w:cs="Times New Roman"/>
+          <w:sz w:val="24"/>
+        </w:rPr>
+        <w:t xml:space="preserve"> the increased commerce</w:t>
+      </w:r>
+      <w:r>
+        <w:rPr>
+          <w:rFonts w:ascii="Times New Roman" w:hAnsi="Times New Roman" w:cs="Times New Roman"/>
+          <w:sz w:val="24"/>
+        </w:rPr>
+        <w:t>,</w:t>
+      </w:r>
+      <w:r>
+        <w:rPr>
+          <w:rFonts w:ascii="Times New Roman" w:hAnsi="Times New Roman" w:cs="Times New Roman"/>
+          <w:sz w:val="24"/>
+        </w:rPr>
+        <w:t xml:space="preserve"> and land grants were no longer necessary to prompt construction of new lines. </w:t>
       </w:r>
       <w:r>
         <w:rPr>
@@ -3680,7 +4134,14 @@
           <w:rFonts w:ascii="Times New Roman" w:hAnsi="Times New Roman" w:cs="Times New Roman"/>
           <w:sz w:val="24"/>
         </w:rPr>
-        <w:t xml:space="preserve">numerous </w:t>
+        <w:t>many</w:t>
+      </w:r>
+      <w:r>
+        <w:rPr>
+          <w:rFonts w:ascii="Times New Roman" w:hAnsi="Times New Roman" w:cs="Times New Roman"/>
+          <w:sz w:val="24"/>
+        </w:rPr>
+        <w:t xml:space="preserve"> </w:t>
       </w:r>
       <w:r>
         <w:rPr>
@@ -3708,7 +4169,23 @@
           <w:rFonts w:ascii="Times New Roman" w:hAnsi="Times New Roman" w:cs="Times New Roman"/>
           <w:sz w:val="24"/>
         </w:rPr>
-        <w:t xml:space="preserve">Superheated steam and the mechanical stoker further improved the efficiency of the steam engine, while air brakes improved their safety. </w:t>
+        <w:t>Superheated steam and the mechanical stoker further improved the efficiency of steam engine</w:t>
+      </w:r>
+      <w:r>
+        <w:rPr>
+          <w:rFonts w:ascii="Times New Roman" w:hAnsi="Times New Roman" w:cs="Times New Roman"/>
+          <w:sz w:val="24"/>
+        </w:rPr>
+        <w:t>s</w:t>
+      </w:r>
+      <w:bookmarkStart w:id="0" w:name="_GoBack"/>
+      <w:bookmarkEnd w:id="0"/>
+      <w:r>
+        <w:rPr>
+          <w:rFonts w:ascii="Times New Roman" w:hAnsi="Times New Roman" w:cs="Times New Roman"/>
+          <w:sz w:val="24"/>
+        </w:rPr>
+        <w:t xml:space="preserve">, while air brakes improved their safety. </w:t>
       </w:r>
       <w:r>
         <w:rPr>
@@ -3750,7 +4227,7 @@
     <w:p>
       <w:pPr>
         <w:spacing w:after="0" w:line="240" w:lineRule="auto"/>
-        <w:ind w:hanging="480"/>
+        <w:ind w:left="720" w:hanging="720"/>
         <w:jc w:val="center"/>
         <w:rPr>
           <w:rFonts w:ascii="Times New Roman" w:eastAsia="Times New Roman" w:hAnsi="Times New Roman" w:cs="Times New Roman"/>
@@ -3771,8 +4248,7 @@
     <w:p>
       <w:pPr>
         <w:spacing w:after="0" w:line="240" w:lineRule="auto"/>
-        <w:ind w:hanging="480"/>
-        <w:jc w:val="center"/>
+        <w:ind w:left="720" w:hanging="720"/>
         <w:rPr>
           <w:rFonts w:ascii="Times New Roman" w:eastAsia="Times New Roman" w:hAnsi="Times New Roman" w:cs="Times New Roman"/>
           <w:sz w:val="24"/>
@@ -3783,8 +4259,7 @@
     <w:p>
       <w:pPr>
         <w:spacing w:after="0" w:line="240" w:lineRule="auto"/>
-        <w:ind w:hanging="480"/>
-        <w:jc w:val="center"/>
+        <w:ind w:left="720" w:hanging="720"/>
         <w:rPr>
           <w:rFonts w:ascii="Times New Roman" w:eastAsia="Times New Roman" w:hAnsi="Times New Roman" w:cs="Times New Roman"/>
           <w:sz w:val="24"/>
@@ -3795,7 +4270,7 @@
     <w:p>
       <w:pPr>
         <w:spacing w:line="240" w:lineRule="auto"/>
-        <w:ind w:hanging="480"/>
+        <w:ind w:left="720" w:hanging="720"/>
         <w:rPr>
           <w:rFonts w:ascii="Times New Roman" w:eastAsia="Times New Roman" w:hAnsi="Times New Roman" w:cs="Times New Roman"/>
           <w:sz w:val="24"/>
@@ -3832,7 +4307,7 @@
     <w:p>
       <w:pPr>
         <w:spacing w:line="240" w:lineRule="auto"/>
-        <w:ind w:hanging="480"/>
+        <w:ind w:left="720" w:hanging="720"/>
         <w:rPr>
           <w:rFonts w:ascii="Times New Roman" w:eastAsia="Times New Roman" w:hAnsi="Times New Roman" w:cs="Times New Roman"/>
           <w:sz w:val="24"/>
@@ -3869,7 +4344,7 @@
     <w:p>
       <w:pPr>
         <w:spacing w:line="240" w:lineRule="auto"/>
-        <w:ind w:hanging="480"/>
+        <w:ind w:left="720" w:hanging="720"/>
         <w:rPr>
           <w:rFonts w:ascii="Times New Roman" w:eastAsia="Times New Roman" w:hAnsi="Times New Roman" w:cs="Times New Roman"/>
           <w:sz w:val="24"/>
@@ -3906,7 +4381,7 @@
     <w:p>
       <w:pPr>
         <w:spacing w:line="240" w:lineRule="auto"/>
-        <w:ind w:hanging="480"/>
+        <w:ind w:left="720" w:hanging="720"/>
         <w:rPr>
           <w:rFonts w:ascii="Times New Roman" w:eastAsia="Times New Roman" w:hAnsi="Times New Roman" w:cs="Times New Roman"/>
           <w:sz w:val="24"/>
@@ -3943,7 +4418,7 @@
     <w:p>
       <w:pPr>
         <w:spacing w:line="240" w:lineRule="auto"/>
-        <w:ind w:hanging="480"/>
+        <w:ind w:left="720" w:hanging="720"/>
         <w:rPr>
           <w:rFonts w:ascii="Times New Roman" w:eastAsia="Times New Roman" w:hAnsi="Times New Roman" w:cs="Times New Roman"/>
           <w:sz w:val="24"/>
@@ -3980,7 +4455,7 @@
     <w:p>
       <w:pPr>
         <w:spacing w:line="240" w:lineRule="auto"/>
-        <w:ind w:hanging="480"/>
+        <w:ind w:left="720" w:hanging="720"/>
         <w:rPr>
           <w:rFonts w:ascii="Times New Roman" w:eastAsia="Times New Roman" w:hAnsi="Times New Roman" w:cs="Times New Roman"/>
           <w:sz w:val="24"/>
@@ -4021,8 +4496,6 @@
         </w:rPr>
         <w:t>.</w:t>
       </w:r>
-      <w:bookmarkStart w:id="0" w:name="_GoBack"/>
-      <w:bookmarkEnd w:id="0"/>
       <w:r>
         <w:rPr>
           <w:rFonts w:ascii="Times New Roman" w:eastAsia="Times New Roman" w:hAnsi="Times New Roman" w:cs="Times New Roman"/>
@@ -4035,7 +4508,7 @@
     <w:p>
       <w:pPr>
         <w:spacing w:line="240" w:lineRule="auto"/>
-        <w:ind w:hanging="480"/>
+        <w:ind w:left="720" w:hanging="720"/>
         <w:rPr>
           <w:rFonts w:ascii="Times New Roman" w:eastAsia="Times New Roman" w:hAnsi="Times New Roman" w:cs="Times New Roman"/>
           <w:sz w:val="24"/>
@@ -4072,7 +4545,7 @@
     <w:p>
       <w:pPr>
         <w:spacing w:line="240" w:lineRule="auto"/>
-        <w:ind w:hanging="480"/>
+        <w:ind w:left="720" w:hanging="720"/>
         <w:rPr>
           <w:rFonts w:ascii="Times New Roman" w:eastAsia="Times New Roman" w:hAnsi="Times New Roman" w:cs="Times New Roman"/>
           <w:sz w:val="24"/>
@@ -4109,7 +4582,7 @@
     <w:p>
       <w:pPr>
         <w:spacing w:line="240" w:lineRule="auto"/>
-        <w:ind w:hanging="480"/>
+        <w:ind w:left="720" w:hanging="720"/>
         <w:rPr>
           <w:rFonts w:ascii="Times New Roman" w:eastAsia="Times New Roman" w:hAnsi="Times New Roman" w:cs="Times New Roman"/>
           <w:sz w:val="24"/>
@@ -4145,7 +4618,8 @@
     </w:p>
     <w:p>
       <w:pPr>
-        <w:spacing w:line="480" w:lineRule="auto"/>
+        <w:spacing w:line="240" w:lineRule="auto"/>
+        <w:ind w:left="720" w:hanging="720"/>
         <w:rPr>
           <w:rFonts w:ascii="Times New Roman" w:hAnsi="Times New Roman" w:cs="Times New Roman"/>
           <w:sz w:val="24"/>
@@ -4325,7 +4799,19 @@
         <w:footnoteRef/>
       </w:r>
       <w:r>
-        <w:t xml:space="preserve"> Misa</w:t>
+        <w:t xml:space="preserve"> </w:t>
+      </w:r>
+      <w:r>
+        <w:t>Thomas J. Misa, Leonardo to the Internet: Technology and Culture from the Renaissance to the Present, 2nd edition (Baltimore Md.: The Johns Hopkins University Press, 2011)</w:t>
+      </w:r>
+      <w:r>
+        <w:t xml:space="preserve">, </w:t>
+      </w:r>
+      <w:r>
+        <w:t>119</w:t>
+      </w:r>
+      <w:r>
+        <w:t>.</w:t>
       </w:r>
     </w:p>
   </w:footnote>
@@ -4341,7 +4827,10 @@
         <w:footnoteRef/>
       </w:r>
       <w:r>
-        <w:t xml:space="preserve"> Misa</w:t>
+        <w:t xml:space="preserve"> </w:t>
+      </w:r>
+      <w:r>
+        <w:t>Ibid.</w:t>
       </w:r>
     </w:p>
   </w:footnote>
@@ -5570,530 +6059,6 @@
 </w:styles>
 </file>
 
-<file path=word/glossary/document.xml><?xml version="1.0" encoding="utf-8"?>
-<w:glossaryDocument xmlns:wpc="http://schemas.microsoft.com/office/word/2010/wordprocessingCanvas" xmlns:cx="http://schemas.microsoft.com/office/drawing/2014/chartex" xmlns:cx1="http://schemas.microsoft.com/office/drawing/2015/9/8/chartex" xmlns:cx2="http://schemas.microsoft.com/office/drawing/2015/10/21/chartex" xmlns:cx3="http://schemas.microsoft.com/office/drawing/2016/5/9/chartex" xmlns:cx4="http://schemas.microsoft.com/office/drawing/2016/5/10/chartex" xmlns:cx5="http://schemas.microsoft.com/office/drawing/2016/5/11/chartex" xmlns:cx6="http://schemas.microsoft.com/office/drawing/2016/5/12/chartex" xmlns:cx7="http://schemas.microsoft.com/office/drawing/2016/5/13/chartex" xmlns:cx8="http://schemas.microsoft.com/office/drawing/2016/5/14/chartex" xmlns:mc="http://schemas.openxmlformats.org/markup-compatibility/2006" xmlns:aink="http://schemas.microsoft.com/office/drawing/2016/ink" xmlns:am3d="http://schemas.microsoft.com/office/drawing/2017/model3d" xmlns:o="urn:schemas-microsoft-com:office:office" xmlns:r="http://schemas.openxmlformats.org/officeDocument/2006/relationships" xmlns:m="http://schemas.openxmlformats.org/officeDocument/2006/math" xmlns:v="urn:schemas-microsoft-com:vml" xmlns:wp14="http://schemas.microsoft.com/office/word/2010/wordprocessingDrawing" xmlns:wp="http://schemas.openxmlformats.org/drawingml/2006/wordprocessingDrawing" xmlns:w10="urn:schemas-microsoft-com:office:word" xmlns:w="http://schemas.openxmlformats.org/wordprocessingml/2006/main" xmlns:w14="http://schemas.microsoft.com/office/word/2010/wordml" xmlns:w15="http://schemas.microsoft.com/office/word/2012/wordml" xmlns:w16cid="http://schemas.microsoft.com/office/word/2016/wordml/cid" xmlns:w16se="http://schemas.microsoft.com/office/word/2015/wordml/symex" xmlns:wpg="http://schemas.microsoft.com/office/word/2010/wordprocessingGroup" xmlns:wpi="http://schemas.microsoft.com/office/word/2010/wordprocessingInk" xmlns:wne="http://schemas.microsoft.com/office/word/2006/wordml" xmlns:wps="http://schemas.microsoft.com/office/word/2010/wordprocessingShape" mc:Ignorable="w14 w15 w16se w16cid wp14"/>
-</file>
-
-<file path=word/glossary/fontTable.xml><?xml version="1.0" encoding="utf-8"?>
-<w:fonts xmlns:mc="http://schemas.openxmlformats.org/markup-compatibility/2006" xmlns:r="http://schemas.openxmlformats.org/officeDocument/2006/relationships" xmlns:w="http://schemas.openxmlformats.org/wordprocessingml/2006/main" xmlns:w14="http://schemas.microsoft.com/office/word/2010/wordml" xmlns:w15="http://schemas.microsoft.com/office/word/2012/wordml" xmlns:w16cid="http://schemas.microsoft.com/office/word/2016/wordml/cid" xmlns:w16se="http://schemas.microsoft.com/office/word/2015/wordml/symex" mc:Ignorable="w14 w15 w16se w16cid">
-  <w:font w:name="Calibri">
-    <w:panose1 w:val="020F0502020204030204"/>
-    <w:charset w:val="00"/>
-    <w:family w:val="swiss"/>
-    <w:pitch w:val="variable"/>
-    <w:sig w:usb0="E0002AFF" w:usb1="4000ACFF" w:usb2="00000001" w:usb3="00000000" w:csb0="000001FF" w:csb1="00000000"/>
-  </w:font>
-  <w:font w:name="Times New Roman">
-    <w:panose1 w:val="02020603050405020304"/>
-    <w:charset w:val="00"/>
-    <w:family w:val="roman"/>
-    <w:pitch w:val="variable"/>
-    <w:sig w:usb0="E0002AFF" w:usb1="C0007843" w:usb2="00000009" w:usb3="00000000" w:csb0="000001FF" w:csb1="00000000"/>
-  </w:font>
-  <w:font w:name="Calibri Light">
-    <w:panose1 w:val="020F0302020204030204"/>
-    <w:charset w:val="00"/>
-    <w:family w:val="swiss"/>
-    <w:pitch w:val="variable"/>
-    <w:sig w:usb0="A0002AEF" w:usb1="4000207B" w:usb2="00000000" w:usb3="00000000" w:csb0="000001FF" w:csb1="00000000"/>
-  </w:font>
-</w:fonts>
-</file>
-
-<file path=word/glossary/settings.xml><?xml version="1.0" encoding="utf-8"?>
-<w:settings xmlns:mc="http://schemas.openxmlformats.org/markup-compatibility/2006" xmlns:o="urn:schemas-microsoft-com:office:office" xmlns:r="http://schemas.openxmlformats.org/officeDocument/2006/relationships" xmlns:m="http://schemas.openxmlformats.org/officeDocument/2006/math" xmlns:v="urn:schemas-microsoft-com:vml" xmlns:w10="urn:schemas-microsoft-com:office:word" xmlns:w="http://schemas.openxmlformats.org/wordprocessingml/2006/main" xmlns:w14="http://schemas.microsoft.com/office/word/2010/wordml" xmlns:w15="http://schemas.microsoft.com/office/word/2012/wordml" xmlns:w16cid="http://schemas.microsoft.com/office/word/2016/wordml/cid" xmlns:w16se="http://schemas.microsoft.com/office/word/2015/wordml/symex" xmlns:sl="http://schemas.openxmlformats.org/schemaLibrary/2006/main" mc:Ignorable="w14 w15 w16se w16cid">
-  <w:view w:val="normal"/>
-  <w:defaultTabStop w:val="720"/>
-  <w:characterSpacingControl w:val="doNotCompress"/>
-  <w:compat>
-    <w:useFELayout/>
-    <w:compatSetting w:name="compatibilityMode" w:uri="http://schemas.microsoft.com/office/word" w:val="15"/>
-    <w:compatSetting w:name="overrideTableStyleFontSizeAndJustification" w:uri="http://schemas.microsoft.com/office/word" w:val="1"/>
-    <w:compatSetting w:name="enableOpenTypeFeatures" w:uri="http://schemas.microsoft.com/office/word" w:val="1"/>
-    <w:compatSetting w:name="doNotFlipMirrorIndents" w:uri="http://schemas.microsoft.com/office/word" w:val="1"/>
-    <w:compatSetting w:name="differentiateMultirowTableHeaders" w:uri="http://schemas.microsoft.com/office/word" w:val="1"/>
-  </w:compat>
-  <w:rsids>
-    <w:rsidRoot w:val="00A20513"/>
-    <w:rsid w:val="00746ECC"/>
-    <w:rsid w:val="00A20513"/>
-  </w:rsids>
-  <m:mathPr>
-    <m:mathFont m:val="Cambria Math"/>
-    <m:brkBin m:val="before"/>
-    <m:brkBinSub m:val="--"/>
-    <m:smallFrac m:val="0"/>
-    <m:dispDef/>
-    <m:lMargin m:val="0"/>
-    <m:rMargin m:val="0"/>
-    <m:defJc m:val="centerGroup"/>
-    <m:wrapIndent m:val="1440"/>
-    <m:intLim m:val="subSup"/>
-    <m:naryLim m:val="undOvr"/>
-  </m:mathPr>
-  <w:themeFontLang w:val="en-US"/>
-  <w:clrSchemeMapping w:bg1="light1" w:t1="dark1" w:bg2="light2" w:t2="dark2" w:accent1="accent1" w:accent2="accent2" w:accent3="accent3" w:accent4="accent4" w:accent5="accent5" w:accent6="accent6" w:hyperlink="hyperlink" w:followedHyperlink="followedHyperlink"/>
-  <w:decimalSymbol w:val="."/>
-  <w:listSeparator w:val=","/>
-  <w15:chartTrackingRefBased/>
-</w:settings>
-</file>
-
-<file path=word/glossary/styles.xml><?xml version="1.0" encoding="utf-8"?>
-<w:styles xmlns:mc="http://schemas.openxmlformats.org/markup-compatibility/2006" xmlns:r="http://schemas.openxmlformats.org/officeDocument/2006/relationships" xmlns:w="http://schemas.openxmlformats.org/wordprocessingml/2006/main" xmlns:w14="http://schemas.microsoft.com/office/word/2010/wordml" xmlns:w15="http://schemas.microsoft.com/office/word/2012/wordml" xmlns:w16cid="http://schemas.microsoft.com/office/word/2016/wordml/cid" xmlns:w16se="http://schemas.microsoft.com/office/word/2015/wordml/symex" mc:Ignorable="w14 w15 w16se w16cid">
-  <w:docDefaults>
-    <w:rPrDefault>
-      <w:rPr>
-        <w:rFonts w:asciiTheme="minorHAnsi" w:eastAsiaTheme="minorEastAsia" w:hAnsiTheme="minorHAnsi" w:cstheme="minorBidi"/>
-        <w:sz w:val="22"/>
-        <w:szCs w:val="22"/>
-        <w:lang w:val="en-US" w:eastAsia="en-US" w:bidi="ar-SA"/>
-      </w:rPr>
-    </w:rPrDefault>
-    <w:pPrDefault>
-      <w:pPr>
-        <w:spacing w:after="160" w:line="259" w:lineRule="auto"/>
-      </w:pPr>
-    </w:pPrDefault>
-  </w:docDefaults>
-  <w:latentStyles w:defLockedState="0" w:defUIPriority="99" w:defSemiHidden="0" w:defUnhideWhenUsed="0" w:defQFormat="0" w:count="375">
-    <w:lsdException w:name="Normal" w:uiPriority="0" w:qFormat="1"/>
-    <w:lsdException w:name="heading 1" w:uiPriority="9" w:qFormat="1"/>
-    <w:lsdException w:name="heading 2" w:semiHidden="1" w:uiPriority="9" w:unhideWhenUsed="1" w:qFormat="1"/>
-    <w:lsdException w:name="heading 3" w:semiHidden="1" w:uiPriority="9" w:unhideWhenUsed="1" w:qFormat="1"/>
-    <w:lsdException w:name="heading 4" w:semiHidden="1" w:uiPriority="9" w:unhideWhenUsed="1" w:qFormat="1"/>
-    <w:lsdException w:name="heading 5" w:semiHidden="1" w:uiPriority="9" w:unhideWhenUsed="1" w:qFormat="1"/>
-    <w:lsdException w:name="heading 6" w:semiHidden="1" w:uiPriority="9" w:unhideWhenUsed="1" w:qFormat="1"/>
-    <w:lsdException w:name="heading 7" w:semiHidden="1" w:uiPriority="9" w:unhideWhenUsed="1" w:qFormat="1"/>
-    <w:lsdException w:name="heading 8" w:semiHidden="1" w:uiPriority="9" w:unhideWhenUsed="1" w:qFormat="1"/>
-    <w:lsdException w:name="heading 9" w:semiHidden="1" w:uiPriority="9" w:unhideWhenUsed="1" w:qFormat="1"/>
-    <w:lsdException w:name="index 1" w:semiHidden="1" w:unhideWhenUsed="1"/>
-    <w:lsdException w:name="index 2" w:semiHidden="1" w:unhideWhenUsed="1"/>
-    <w:lsdException w:name="index 3" w:semiHidden="1" w:unhideWhenUsed="1"/>
-    <w:lsdException w:name="index 4" w:semiHidden="1" w:unhideWhenUsed="1"/>
-    <w:lsdException w:name="index 5" w:semiHidden="1" w:unhideWhenUsed="1"/>
-    <w:lsdException w:name="index 6" w:semiHidden="1" w:unhideWhenUsed="1"/>
-    <w:lsdException w:name="index 7" w:semiHidden="1" w:unhideWhenUsed="1"/>
-    <w:lsdException w:name="index 8" w:semiHidden="1" w:unhideWhenUsed="1"/>
-    <w:lsdException w:name="index 9" w:semiHidden="1" w:unhideWhenUsed="1"/>
-    <w:lsdException w:name="toc 1" w:semiHidden="1" w:uiPriority="39" w:unhideWhenUsed="1"/>
-    <w:lsdException w:name="toc 2" w:semiHidden="1" w:uiPriority="39" w:unhideWhenUsed="1"/>
-    <w:lsdException w:name="toc 3" w:semiHidden="1" w:uiPriority="39" w:unhideWhenUsed="1"/>
-    <w:lsdException w:name="toc 4" w:semiHidden="1" w:uiPriority="39" w:unhideWhenUsed="1"/>
-    <w:lsdException w:name="toc 5" w:semiHidden="1" w:uiPriority="39" w:unhideWhenUsed="1"/>
-    <w:lsdException w:name="toc 6" w:semiHidden="1" w:uiPriority="39" w:unhideWhenUsed="1"/>
-    <w:lsdException w:name="toc 7" w:semiHidden="1" w:uiPriority="39" w:unhideWhenUsed="1"/>
-    <w:lsdException w:name="toc 8" w:semiHidden="1" w:uiPriority="39" w:unhideWhenUsed="1"/>
-    <w:lsdException w:name="toc 9" w:semiHidden="1" w:uiPriority="39" w:unhideWhenUsed="1"/>
-    <w:lsdException w:name="Normal Indent" w:semiHidden="1" w:unhideWhenUsed="1"/>
-    <w:lsdException w:name="footnote text" w:semiHidden="1" w:unhideWhenUsed="1"/>
-    <w:lsdException w:name="annotation text" w:semiHidden="1" w:unhideWhenUsed="1"/>
-    <w:lsdException w:name="header" w:semiHidden="1" w:unhideWhenUsed="1"/>
-    <w:lsdException w:name="footer" w:semiHidden="1" w:unhideWhenUsed="1"/>
-    <w:lsdException w:name="index heading" w:semiHidden="1" w:unhideWhenUsed="1"/>
-    <w:lsdException w:name="caption" w:semiHidden="1" w:uiPriority="35" w:unhideWhenUsed="1" w:qFormat="1"/>
-    <w:lsdException w:name="table of figures" w:semiHidden="1" w:unhideWhenUsed="1"/>
-    <w:lsdException w:name="envelope address" w:semiHidden="1" w:unhideWhenUsed="1"/>
-    <w:lsdException w:name="envelope return" w:semiHidden="1" w:unhideWhenUsed="1"/>
-    <w:lsdException w:name="footnote reference" w:semiHidden="1" w:unhideWhenUsed="1"/>
-    <w:lsdException w:name="annotation reference" w:semiHidden="1" w:unhideWhenUsed="1"/>
-    <w:lsdException w:name="line number" w:semiHidden="1" w:unhideWhenUsed="1"/>
-    <w:lsdException w:name="page number" w:semiHidden="1" w:unhideWhenUsed="1"/>
-    <w:lsdException w:name="endnote reference" w:semiHidden="1" w:unhideWhenUsed="1"/>
-    <w:lsdException w:name="endnote text" w:semiHidden="1" w:unhideWhenUsed="1"/>
-    <w:lsdException w:name="table of authorities" w:semiHidden="1" w:unhideWhenUsed="1"/>
-    <w:lsdException w:name="macro" w:semiHidden="1" w:unhideWhenUsed="1"/>
-    <w:lsdException w:name="toa heading" w:semiHidden="1" w:unhideWhenUsed="1"/>
-    <w:lsdException w:name="List" w:semiHidden="1" w:unhideWhenUsed="1"/>
-    <w:lsdException w:name="List Bullet" w:semiHidden="1" w:unhideWhenUsed="1"/>
-    <w:lsdException w:name="List Number" w:semiHidden="1" w:unhideWhenUsed="1"/>
-    <w:lsdException w:name="List 2" w:semiHidden="1" w:unhideWhenUsed="1"/>
-    <w:lsdException w:name="List 3" w:semiHidden="1" w:unhideWhenUsed="1"/>
-    <w:lsdException w:name="List 4" w:semiHidden="1" w:unhideWhenUsed="1"/>
-    <w:lsdException w:name="List 5" w:semiHidden="1" w:unhideWhenUsed="1"/>
-    <w:lsdException w:name="List Bullet 2" w:semiHidden="1" w:unhideWhenUsed="1"/>
-    <w:lsdException w:name="List Bullet 3" w:semiHidden="1" w:unhideWhenUsed="1"/>
-    <w:lsdException w:name="List Bullet 4" w:semiHidden="1" w:unhideWhenUsed="1"/>
-    <w:lsdException w:name="List Bullet 5" w:semiHidden="1" w:unhideWhenUsed="1"/>
-    <w:lsdException w:name="List Number 2" w:semiHidden="1" w:unhideWhenUsed="1"/>
-    <w:lsdException w:name="List Number 3" w:semiHidden="1" w:unhideWhenUsed="1"/>
-    <w:lsdException w:name="List Number 4" w:semiHidden="1" w:unhideWhenUsed="1"/>
-    <w:lsdException w:name="List Number 5" w:semiHidden="1" w:unhideWhenUsed="1"/>
-    <w:lsdException w:name="Title" w:uiPriority="10" w:qFormat="1"/>
-    <w:lsdException w:name="Closing" w:semiHidden="1" w:unhideWhenUsed="1"/>
-    <w:lsdException w:name="Signature" w:semiHidden="1" w:unhideWhenUsed="1"/>
-    <w:lsdException w:name="Default Paragraph Font" w:semiHidden="1" w:uiPriority="1" w:unhideWhenUsed="1"/>
-    <w:lsdException w:name="Body Text" w:semiHidden="1" w:unhideWhenUsed="1"/>
-    <w:lsdException w:name="Body Text Indent" w:semiHidden="1" w:unhideWhenUsed="1"/>
-    <w:lsdException w:name="List Continue" w:semiHidden="1" w:unhideWhenUsed="1"/>
-    <w:lsdException w:name="List Continue 2" w:semiHidden="1" w:unhideWhenUsed="1"/>
-    <w:lsdException w:name="List Continue 3" w:semiHidden="1" w:unhideWhenUsed="1"/>
-    <w:lsdException w:name="List Continue 4" w:semiHidden="1" w:unhideWhenUsed="1"/>
-    <w:lsdException w:name="List Continue 5" w:semiHidden="1" w:unhideWhenUsed="1"/>
-    <w:lsdException w:name="Message Header" w:semiHidden="1" w:unhideWhenUsed="1"/>
-    <w:lsdException w:name="Subtitle" w:uiPriority="11" w:qFormat="1"/>
-    <w:lsdException w:name="Salutation" w:semiHidden="1" w:unhideWhenUsed="1"/>
-    <w:lsdException w:name="Date" w:semiHidden="1" w:unhideWhenUsed="1"/>
-    <w:lsdException w:name="Body Text First Indent" w:semiHidden="1" w:unhideWhenUsed="1"/>
-    <w:lsdException w:name="Body Text First Indent 2" w:semiHidden="1" w:unhideWhenUsed="1"/>
-    <w:lsdException w:name="Note Heading" w:semiHidden="1" w:unhideWhenUsed="1"/>
-    <w:lsdException w:name="Body Text 2" w:semiHidden="1" w:unhideWhenUsed="1"/>
-    <w:lsdException w:name="Body Text 3" w:semiHidden="1" w:unhideWhenUsed="1"/>
-    <w:lsdException w:name="Body Text Indent 2" w:semiHidden="1" w:unhideWhenUsed="1"/>
-    <w:lsdException w:name="Body Text Indent 3" w:semiHidden="1" w:unhideWhenUsed="1"/>
-    <w:lsdException w:name="Block Text" w:semiHidden="1" w:unhideWhenUsed="1"/>
-    <w:lsdException w:name="Hyperlink" w:semiHidden="1" w:unhideWhenUsed="1"/>
-    <w:lsdException w:name="FollowedHyperlink" w:semiHidden="1" w:unhideWhenUsed="1"/>
-    <w:lsdException w:name="Strong" w:uiPriority="22" w:qFormat="1"/>
-    <w:lsdException w:name="Emphasis" w:uiPriority="20" w:qFormat="1"/>
-    <w:lsdException w:name="Document Map" w:semiHidden="1" w:unhideWhenUsed="1"/>
-    <w:lsdException w:name="Plain Text" w:semiHidden="1" w:unhideWhenUsed="1"/>
-    <w:lsdException w:name="E-mail Signature" w:semiHidden="1" w:unhideWhenUsed="1"/>
-    <w:lsdException w:name="HTML Top of Form" w:semiHidden="1" w:unhideWhenUsed="1"/>
-    <w:lsdException w:name="HTML Bottom of Form" w:semiHidden="1" w:unhideWhenUsed="1"/>
-    <w:lsdException w:name="Normal (Web)" w:semiHidden="1" w:unhideWhenUsed="1"/>
-    <w:lsdException w:name="HTML Acronym" w:semiHidden="1" w:unhideWhenUsed="1"/>
-    <w:lsdException w:name="HTML Address" w:semiHidden="1" w:unhideWhenUsed="1"/>
-    <w:lsdException w:name="HTML Cite" w:semiHidden="1" w:unhideWhenUsed="1"/>
-    <w:lsdException w:name="HTML Code" w:semiHidden="1" w:unhideWhenUsed="1"/>
-    <w:lsdException w:name="HTML Definition" w:semiHidden="1" w:unhideWhenUsed="1"/>
-    <w:lsdException w:name="HTML Keyboard" w:semiHidden="1" w:unhideWhenUsed="1"/>
-    <w:lsdException w:name="HTML Preformatted" w:semiHidden="1" w:unhideWhenUsed="1"/>
-    <w:lsdException w:name="HTML Sample" w:semiHidden="1" w:unhideWhenUsed="1"/>
-    <w:lsdException w:name="HTML Typewriter" w:semiHidden="1" w:unhideWhenUsed="1"/>
-    <w:lsdException w:name="HTML Variable" w:semiHidden="1" w:unhideWhenUsed="1"/>
-    <w:lsdException w:name="Normal Table" w:semiHidden="1" w:unhideWhenUsed="1"/>
-    <w:lsdException w:name="annotation subject" w:semiHidden="1" w:unhideWhenUsed="1"/>
-    <w:lsdException w:name="No List" w:semiHidden="1" w:unhideWhenUsed="1"/>
-    <w:lsdException w:name="Outline List 1" w:semiHidden="1" w:unhideWhenUsed="1"/>
-    <w:lsdException w:name="Outline List 2" w:semiHidden="1" w:unhideWhenUsed="1"/>
-    <w:lsdException w:name="Outline List 3" w:semiHidden="1" w:unhideWhenUsed="1"/>
-    <w:lsdException w:name="Table Simple 1" w:semiHidden="1" w:unhideWhenUsed="1"/>
-    <w:lsdException w:name="Table Simple 2" w:semiHidden="1" w:unhideWhenUsed="1"/>
-    <w:lsdException w:name="Table Simple 3" w:semiHidden="1" w:unhideWhenUsed="1"/>
-    <w:lsdException w:name="Table Classic 1" w:semiHidden="1" w:unhideWhenUsed="1"/>
-    <w:lsdException w:name="Table Classic 2" w:semiHidden="1" w:unhideWhenUsed="1"/>
-    <w:lsdException w:name="Table Classic 3" w:semiHidden="1" w:unhideWhenUsed="1"/>
-    <w:lsdException w:name="Table Classic 4" w:semiHidden="1" w:unhideWhenUsed="1"/>
-    <w:lsdException w:name="Table Colorful 1" w:semiHidden="1" w:unhideWhenUsed="1"/>
-    <w:lsdException w:name="Table Colorful 2" w:semiHidden="1" w:unhideWhenUsed="1"/>
-    <w:lsdException w:name="Table Colorful 3" w:semiHidden="1" w:unhideWhenUsed="1"/>
-    <w:lsdException w:name="Table Columns 1" w:semiHidden="1" w:unhideWhenUsed="1"/>
-    <w:lsdException w:name="Table Columns 2" w:semiHidden="1" w:unhideWhenUsed="1"/>
-    <w:lsdException w:name="Table Columns 3" w:semiHidden="1" w:unhideWhenUsed="1"/>
-    <w:lsdException w:name="Table Columns 4" w:semiHidden="1" w:unhideWhenUsed="1"/>
-    <w:lsdException w:name="Table Columns 5" w:semiHidden="1" w:unhideWhenUsed="1"/>
-    <w:lsdException w:name="Table Grid 1" w:semiHidden="1" w:unhideWhenUsed="1"/>
-    <w:lsdException w:name="Table Grid 2" w:semiHidden="1" w:unhideWhenUsed="1"/>
-    <w:lsdException w:name="Table Grid 3" w:semiHidden="1" w:unhideWhenUsed="1"/>
-    <w:lsdException w:name="Table Grid 4" w:semiHidden="1" w:unhideWhenUsed="1"/>
-    <w:lsdException w:name="Table Grid 5" w:semiHidden="1" w:unhideWhenUsed="1"/>
-    <w:lsdException w:name="Table Grid 6" w:semiHidden="1" w:unhideWhenUsed="1"/>
-    <w:lsdException w:name="Table Grid 7" w:semiHidden="1" w:unhideWhenUsed="1"/>
-    <w:lsdException w:name="Table Grid 8" w:semiHidden="1" w:unhideWhenUsed="1"/>
-    <w:lsdException w:name="Table List 1" w:semiHidden="1" w:unhideWhenUsed="1"/>
-    <w:lsdException w:name="Table List 2" w:semiHidden="1" w:unhideWhenUsed="1"/>
-    <w:lsdException w:name="Table List 3" w:semiHidden="1" w:unhideWhenUsed="1"/>
-    <w:lsdException w:name="Table List 4" w:semiHidden="1" w:unhideWhenUsed="1"/>
-    <w:lsdException w:name="Table List 5" w:semiHidden="1" w:unhideWhenUsed="1"/>
-    <w:lsdException w:name="Table List 6" w:semiHidden="1" w:unhideWhenUsed="1"/>
-    <w:lsdException w:name="Table List 7" w:semiHidden="1" w:unhideWhenUsed="1"/>
-    <w:lsdException w:name="Table List 8" w:semiHidden="1" w:unhideWhenUsed="1"/>
-    <w:lsdException w:name="Table 3D effects 1" w:semiHidden="1" w:unhideWhenUsed="1"/>
-    <w:lsdException w:name="Table 3D effects 2" w:semiHidden="1" w:unhideWhenUsed="1"/>
-    <w:lsdException w:name="Table 3D effects 3" w:semiHidden="1" w:unhideWhenUsed="1"/>
-    <w:lsdException w:name="Table Contemporary" w:semiHidden="1" w:unhideWhenUsed="1"/>
-    <w:lsdException w:name="Table Elegant" w:semiHidden="1" w:unhideWhenUsed="1"/>
-    <w:lsdException w:name="Table Professional" w:semiHidden="1" w:unhideWhenUsed="1"/>
-    <w:lsdException w:name="Table Subtle 1" w:semiHidden="1" w:unhideWhenUsed="1"/>
-    <w:lsdException w:name="Table Subtle 2" w:semiHidden="1" w:unhideWhenUsed="1"/>
-    <w:lsdException w:name="Table Web 1" w:semiHidden="1" w:unhideWhenUsed="1"/>
-    <w:lsdException w:name="Table Web 2" w:semiHidden="1" w:unhideWhenUsed="1"/>
-    <w:lsdException w:name="Table Web 3" w:semiHidden="1" w:unhideWhenUsed="1"/>
-    <w:lsdException w:name="Balloon Text" w:semiHidden="1" w:unhideWhenUsed="1"/>
-    <w:lsdException w:name="Table Grid" w:uiPriority="39"/>
-    <w:lsdException w:name="Table Theme" w:semiHidden="1" w:unhideWhenUsed="1"/>
-    <w:lsdException w:name="Placeholder Text" w:semiHidden="1"/>
-    <w:lsdException w:name="No Spacing" w:uiPriority="1" w:qFormat="1"/>
-    <w:lsdException w:name="Light Shading" w:uiPriority="60"/>
-    <w:lsdException w:name="Light List" w:uiPriority="61"/>
-    <w:lsdException w:name="Light Grid" w:uiPriority="62"/>
-    <w:lsdException w:name="Medium Shading 1" w:uiPriority="63"/>
-    <w:lsdException w:name="Medium Shading 2" w:uiPriority="64"/>
-    <w:lsdException w:name="Medium List 1" w:uiPriority="65"/>
-    <w:lsdException w:name="Medium List 2" w:uiPriority="66"/>
-    <w:lsdException w:name="Medium Grid 1" w:uiPriority="67"/>
-    <w:lsdException w:name="Medium Grid 2" w:uiPriority="68"/>
-    <w:lsdException w:name="Medium Grid 3" w:uiPriority="69"/>
-    <w:lsdException w:name="Dark List" w:uiPriority="70"/>
-    <w:lsdException w:name="Colorful Shading" w:uiPriority="71"/>
-    <w:lsdException w:name="Colorful List" w:uiPriority="72"/>
-    <w:lsdException w:name="Colorful Grid" w:uiPriority="73"/>
-    <w:lsdException w:name="Light Shading Accent 1" w:uiPriority="60"/>
-    <w:lsdException w:name="Light List Accent 1" w:uiPriority="61"/>
-    <w:lsdException w:name="Light Grid Accent 1" w:uiPriority="62"/>
-    <w:lsdException w:name="Medium Shading 1 Accent 1" w:uiPriority="63"/>
-    <w:lsdException w:name="Medium Shading 2 Accent 1" w:uiPriority="64"/>
-    <w:lsdException w:name="Medium List 1 Accent 1" w:uiPriority="65"/>
-    <w:lsdException w:name="Revision" w:semiHidden="1"/>
-    <w:lsdException w:name="List Paragraph" w:uiPriority="34" w:qFormat="1"/>
-    <w:lsdException w:name="Quote" w:uiPriority="29" w:qFormat="1"/>
-    <w:lsdException w:name="Intense Quote" w:uiPriority="30" w:qFormat="1"/>
-    <w:lsdException w:name="Medium List 2 Accent 1" w:uiPriority="66"/>
-    <w:lsdException w:name="Medium Grid 1 Accent 1" w:uiPriority="67"/>
-    <w:lsdException w:name="Medium Grid 2 Accent 1" w:uiPriority="68"/>
-    <w:lsdException w:name="Medium Grid 3 Accent 1" w:uiPriority="69"/>
-    <w:lsdException w:name="Dark List Accent 1" w:uiPriority="70"/>
-    <w:lsdException w:name="Colorful Shading Accent 1" w:uiPriority="71"/>
-    <w:lsdException w:name="Colorful List Accent 1" w:uiPriority="72"/>
-    <w:lsdException w:name="Colorful Grid Accent 1" w:uiPriority="73"/>
-    <w:lsdException w:name="Light Shading Accent 2" w:uiPriority="60"/>
-    <w:lsdException w:name="Light List Accent 2" w:uiPriority="61"/>
-    <w:lsdException w:name="Light Grid Accent 2" w:uiPriority="62"/>
-    <w:lsdException w:name="Medium Shading 1 Accent 2" w:uiPriority="63"/>
-    <w:lsdException w:name="Medium Shading 2 Accent 2" w:uiPriority="64"/>
-    <w:lsdException w:name="Medium List 1 Accent 2" w:uiPriority="65"/>
-    <w:lsdException w:name="Medium List 2 Accent 2" w:uiPriority="66"/>
-    <w:lsdException w:name="Medium Grid 1 Accent 2" w:uiPriority="67"/>
-    <w:lsdException w:name="Medium Grid 2 Accent 2" w:uiPriority="68"/>
-    <w:lsdException w:name="Medium Grid 3 Accent 2" w:uiPriority="69"/>
-    <w:lsdException w:name="Dark List Accent 2" w:uiPriority="70"/>
-    <w:lsdException w:name="Colorful Shading Accent 2" w:uiPriority="71"/>
-    <w:lsdException w:name="Colorful List Accent 2" w:uiPriority="72"/>
-    <w:lsdException w:name="Colorful Grid Accent 2" w:uiPriority="73"/>
-    <w:lsdException w:name="Light Shading Accent 3" w:uiPriority="60"/>
-    <w:lsdException w:name="Light List Accent 3" w:uiPriority="61"/>
-    <w:lsdException w:name="Light Grid Accent 3" w:uiPriority="62"/>
-    <w:lsdException w:name="Medium Shading 1 Accent 3" w:uiPriority="63"/>
-    <w:lsdException w:name="Medium Shading 2 Accent 3" w:uiPriority="64"/>
-    <w:lsdException w:name="Medium List 1 Accent 3" w:uiPriority="65"/>
-    <w:lsdException w:name="Medium List 2 Accent 3" w:uiPriority="66"/>
-    <w:lsdException w:name="Medium Grid 1 Accent 3" w:uiPriority="67"/>
-    <w:lsdException w:name="Medium Grid 2 Accent 3" w:uiPriority="68"/>
-    <w:lsdException w:name="Medium Grid 3 Accent 3" w:uiPriority="69"/>
-    <w:lsdException w:name="Dark List Accent 3" w:uiPriority="70"/>
-    <w:lsdException w:name="Colorful Shading Accent 3" w:uiPriority="71"/>
-    <w:lsdException w:name="Colorful List Accent 3" w:uiPriority="72"/>
-    <w:lsdException w:name="Colorful Grid Accent 3" w:uiPriority="73"/>
-    <w:lsdException w:name="Light Shading Accent 4" w:uiPriority="60"/>
-    <w:lsdException w:name="Light List Accent 4" w:uiPriority="61"/>
-    <w:lsdException w:name="Light Grid Accent 4" w:uiPriority="62"/>
-    <w:lsdException w:name="Medium Shading 1 Accent 4" w:uiPriority="63"/>
-    <w:lsdException w:name="Medium Shading 2 Accent 4" w:uiPriority="64"/>
-    <w:lsdException w:name="Medium List 1 Accent 4" w:uiPriority="65"/>
-    <w:lsdException w:name="Medium List 2 Accent 4" w:uiPriority="66"/>
-    <w:lsdException w:name="Medium Grid 1 Accent 4" w:uiPriority="67"/>
-    <w:lsdException w:name="Medium Grid 2 Accent 4" w:uiPriority="68"/>
-    <w:lsdException w:name="Medium Grid 3 Accent 4" w:uiPriority="69"/>
-    <w:lsdException w:name="Dark List Accent 4" w:uiPriority="70"/>
-    <w:lsdException w:name="Colorful Shading Accent 4" w:uiPriority="71"/>
-    <w:lsdException w:name="Colorful List Accent 4" w:uiPriority="72"/>
-    <w:lsdException w:name="Colorful Grid Accent 4" w:uiPriority="73"/>
-    <w:lsdException w:name="Light Shading Accent 5" w:uiPriority="60"/>
-    <w:lsdException w:name="Light List Accent 5" w:uiPriority="61"/>
-    <w:lsdException w:name="Light Grid Accent 5" w:uiPriority="62"/>
-    <w:lsdException w:name="Medium Shading 1 Accent 5" w:uiPriority="63"/>
-    <w:lsdException w:name="Medium Shading 2 Accent 5" w:uiPriority="64"/>
-    <w:lsdException w:name="Medium List 1 Accent 5" w:uiPriority="65"/>
-    <w:lsdException w:name="Medium List 2 Accent 5" w:uiPriority="66"/>
-    <w:lsdException w:name="Medium Grid 1 Accent 5" w:uiPriority="67"/>
-    <w:lsdException w:name="Medium Grid 2 Accent 5" w:uiPriority="68"/>
-    <w:lsdException w:name="Medium Grid 3 Accent 5" w:uiPriority="69"/>
-    <w:lsdException w:name="Dark List Accent 5" w:uiPriority="70"/>
-    <w:lsdException w:name="Colorful Shading Accent 5" w:uiPriority="71"/>
-    <w:lsdException w:name="Colorful List Accent 5" w:uiPriority="72"/>
-    <w:lsdException w:name="Colorful Grid Accent 5" w:uiPriority="73"/>
-    <w:lsdException w:name="Light Shading Accent 6" w:uiPriority="60"/>
-    <w:lsdException w:name="Light List Accent 6" w:uiPriority="61"/>
-    <w:lsdException w:name="Light Grid Accent 6" w:uiPriority="62"/>
-    <w:lsdException w:name="Medium Shading 1 Accent 6" w:uiPriority="63"/>
-    <w:lsdException w:name="Medium Shading 2 Accent 6" w:uiPriority="64"/>
-    <w:lsdException w:name="Medium List 1 Accent 6" w:uiPriority="65"/>
-    <w:lsdException w:name="Medium List 2 Accent 6" w:uiPriority="66"/>
-    <w:lsdException w:name="Medium Grid 1 Accent 6" w:uiPriority="67"/>
-    <w:lsdException w:name="Medium Grid 2 Accent 6" w:uiPriority="68"/>
-    <w:lsdException w:name="Medium Grid 3 Accent 6" w:uiPriority="69"/>
-    <w:lsdException w:name="Dark List Accent 6" w:uiPriority="70"/>
-    <w:lsdException w:name="Colorful Shading Accent 6" w:uiPriority="71"/>
-    <w:lsdException w:name="Colorful List Accent 6" w:uiPriority="72"/>
-    <w:lsdException w:name="Colorful Grid Accent 6" w:uiPriority="73"/>
-    <w:lsdException w:name="Subtle Emphasis" w:uiPriority="19" w:qFormat="1"/>
-    <w:lsdException w:name="Intense Emphasis" w:uiPriority="21" w:qFormat="1"/>
-    <w:lsdException w:name="Subtle Reference" w:uiPriority="31" w:qFormat="1"/>
-    <w:lsdException w:name="Intense Reference" w:uiPriority="32" w:qFormat="1"/>
-    <w:lsdException w:name="Book Title" w:uiPriority="33" w:qFormat="1"/>
-    <w:lsdException w:name="Bibliography" w:semiHidden="1" w:uiPriority="37" w:unhideWhenUsed="1"/>
-    <w:lsdException w:name="TOC Heading" w:semiHidden="1" w:uiPriority="39" w:unhideWhenUsed="1" w:qFormat="1"/>
-    <w:lsdException w:name="Plain Table 1" w:uiPriority="41"/>
-    <w:lsdException w:name="Plain Table 2" w:uiPriority="42"/>
-    <w:lsdException w:name="Plain Table 3" w:uiPriority="43"/>
-    <w:lsdException w:name="Plain Table 4" w:uiPriority="44"/>
-    <w:lsdException w:name="Plain Table 5" w:uiPriority="45"/>
-    <w:lsdException w:name="Grid Table Light" w:uiPriority="40"/>
-    <w:lsdException w:name="Grid Table 1 Light" w:uiPriority="46"/>
-    <w:lsdException w:name="Grid Table 2" w:uiPriority="47"/>
-    <w:lsdException w:name="Grid Table 3" w:uiPriority="48"/>
-    <w:lsdException w:name="Grid Table 4" w:uiPriority="49"/>
-    <w:lsdException w:name="Grid Table 5 Dark" w:uiPriority="50"/>
-    <w:lsdException w:name="Grid Table 6 Colorful" w:uiPriority="51"/>
-    <w:lsdException w:name="Grid Table 7 Colorful" w:uiPriority="52"/>
-    <w:lsdException w:name="Grid Table 1 Light Accent 1" w:uiPriority="46"/>
-    <w:lsdException w:name="Grid Table 2 Accent 1" w:uiPriority="47"/>
-    <w:lsdException w:name="Grid Table 3 Accent 1" w:uiPriority="48"/>
-    <w:lsdException w:name="Grid Table 4 Accent 1" w:uiPriority="49"/>
-    <w:lsdException w:name="Grid Table 5 Dark Accent 1" w:uiPriority="50"/>
-    <w:lsdException w:name="Grid Table 6 Colorful Accent 1" w:uiPriority="51"/>
-    <w:lsdException w:name="Grid Table 7 Colorful Accent 1" w:uiPriority="52"/>
-    <w:lsdException w:name="Grid Table 1 Light Accent 2" w:uiPriority="46"/>
-    <w:lsdException w:name="Grid Table 2 Accent 2" w:uiPriority="47"/>
-    <w:lsdException w:name="Grid Table 3 Accent 2" w:uiPriority="48"/>
-    <w:lsdException w:name="Grid Table 4 Accent 2" w:uiPriority="49"/>
-    <w:lsdException w:name="Grid Table 5 Dark Accent 2" w:uiPriority="50"/>
-    <w:lsdException w:name="Grid Table 6 Colorful Accent 2" w:uiPriority="51"/>
-    <w:lsdException w:name="Grid Table 7 Colorful Accent 2" w:uiPriority="52"/>
-    <w:lsdException w:name="Grid Table 1 Light Accent 3" w:uiPriority="46"/>
-    <w:lsdException w:name="Grid Table 2 Accent 3" w:uiPriority="47"/>
-    <w:lsdException w:name="Grid Table 3 Accent 3" w:uiPriority="48"/>
-    <w:lsdException w:name="Grid Table 4 Accent 3" w:uiPriority="49"/>
-    <w:lsdException w:name="Grid Table 5 Dark Accent 3" w:uiPriority="50"/>
-    <w:lsdException w:name="Grid Table 6 Colorful Accent 3" w:uiPriority="51"/>
-    <w:lsdException w:name="Grid Table 7 Colorful Accent 3" w:uiPriority="52"/>
-    <w:lsdException w:name="Grid Table 1 Light Accent 4" w:uiPriority="46"/>
-    <w:lsdException w:name="Grid Table 2 Accent 4" w:uiPriority="47"/>
-    <w:lsdException w:name="Grid Table 3 Accent 4" w:uiPriority="48"/>
-    <w:lsdException w:name="Grid Table 4 Accent 4" w:uiPriority="49"/>
-    <w:lsdException w:name="Grid Table 5 Dark Accent 4" w:uiPriority="50"/>
-    <w:lsdException w:name="Grid Table 6 Colorful Accent 4" w:uiPriority="51"/>
-    <w:lsdException w:name="Grid Table 7 Colorful Accent 4" w:uiPriority="52"/>
-    <w:lsdException w:name="Grid Table 1 Light Accent 5" w:uiPriority="46"/>
-    <w:lsdException w:name="Grid Table 2 Accent 5" w:uiPriority="47"/>
-    <w:lsdException w:name="Grid Table 3 Accent 5" w:uiPriority="48"/>
-    <w:lsdException w:name="Grid Table 4 Accent 5" w:uiPriority="49"/>
-    <w:lsdException w:name="Grid Table 5 Dark Accent 5" w:uiPriority="50"/>
-    <w:lsdException w:name="Grid Table 6 Colorful Accent 5" w:uiPriority="51"/>
-    <w:lsdException w:name="Grid Table 7 Colorful Accent 5" w:uiPriority="52"/>
-    <w:lsdException w:name="Grid Table 1 Light Accent 6" w:uiPriority="46"/>
-    <w:lsdException w:name="Grid Table 2 Accent 6" w:uiPriority="47"/>
-    <w:lsdException w:name="Grid Table 3 Accent 6" w:uiPriority="48"/>
-    <w:lsdException w:name="Grid Table 4 Accent 6" w:uiPriority="49"/>
-    <w:lsdException w:name="Grid Table 5 Dark Accent 6" w:uiPriority="50"/>
-    <w:lsdException w:name="Grid Table 6 Colorful Accent 6" w:uiPriority="51"/>
-    <w:lsdException w:name="Grid Table 7 Colorful Accent 6" w:uiPriority="52"/>
-    <w:lsdException w:name="List Table 1 Light" w:uiPriority="46"/>
-    <w:lsdException w:name="List Table 2" w:uiPriority="47"/>
-    <w:lsdException w:name="List Table 3" w:uiPriority="48"/>
-    <w:lsdException w:name="List Table 4" w:uiPriority="49"/>
-    <w:lsdException w:name="List Table 5 Dark" w:uiPriority="50"/>
-    <w:lsdException w:name="List Table 6 Colorful" w:uiPriority="51"/>
-    <w:lsdException w:name="List Table 7 Colorful" w:uiPriority="52"/>
-    <w:lsdException w:name="List Table 1 Light Accent 1" w:uiPriority="46"/>
-    <w:lsdException w:name="List Table 2 Accent 1" w:uiPriority="47"/>
-    <w:lsdException w:name="List Table 3 Accent 1" w:uiPriority="48"/>
-    <w:lsdException w:name="List Table 4 Accent 1" w:uiPriority="49"/>
-    <w:lsdException w:name="List Table 5 Dark Accent 1" w:uiPriority="50"/>
-    <w:lsdException w:name="List Table 6 Colorful Accent 1" w:uiPriority="51"/>
-    <w:lsdException w:name="List Table 7 Colorful Accent 1" w:uiPriority="52"/>
-    <w:lsdException w:name="List Table 1 Light Accent 2" w:uiPriority="46"/>
-    <w:lsdException w:name="List Table 2 Accent 2" w:uiPriority="47"/>
-    <w:lsdException w:name="List Table 3 Accent 2" w:uiPriority="48"/>
-    <w:lsdException w:name="List Table 4 Accent 2" w:uiPriority="49"/>
-    <w:lsdException w:name="List Table 5 Dark Accent 2" w:uiPriority="50"/>
-    <w:lsdException w:name="List Table 6 Colorful Accent 2" w:uiPriority="51"/>
-    <w:lsdException w:name="List Table 7 Colorful Accent 2" w:uiPriority="52"/>
-    <w:lsdException w:name="List Table 1 Light Accent 3" w:uiPriority="46"/>
-    <w:lsdException w:name="List Table 2 Accent 3" w:uiPriority="47"/>
-    <w:lsdException w:name="List Table 3 Accent 3" w:uiPriority="48"/>
-    <w:lsdException w:name="List Table 4 Accent 3" w:uiPriority="49"/>
-    <w:lsdException w:name="List Table 5 Dark Accent 3" w:uiPriority="50"/>
-    <w:lsdException w:name="List Table 6 Colorful Accent 3" w:uiPriority="51"/>
-    <w:lsdException w:name="List Table 7 Colorful Accent 3" w:uiPriority="52"/>
-    <w:lsdException w:name="List Table 1 Light Accent 4" w:uiPriority="46"/>
-    <w:lsdException w:name="List Table 2 Accent 4" w:uiPriority="47"/>
-    <w:lsdException w:name="List Table 3 Accent 4" w:uiPriority="48"/>
-    <w:lsdException w:name="List Table 4 Accent 4" w:uiPriority="49"/>
-    <w:lsdException w:name="List Table 5 Dark Accent 4" w:uiPriority="50"/>
-    <w:lsdException w:name="List Table 6 Colorful Accent 4" w:uiPriority="51"/>
-    <w:lsdException w:name="List Table 7 Colorful Accent 4" w:uiPriority="52"/>
-    <w:lsdException w:name="List Table 1 Light Accent 5" w:uiPriority="46"/>
-    <w:lsdException w:name="List Table 2 Accent 5" w:uiPriority="47"/>
-    <w:lsdException w:name="List Table 3 Accent 5" w:uiPriority="48"/>
-    <w:lsdException w:name="List Table 4 Accent 5" w:uiPriority="49"/>
-    <w:lsdException w:name="List Table 5 Dark Accent 5" w:uiPriority="50"/>
-    <w:lsdException w:name="List Table 6 Colorful Accent 5" w:uiPriority="51"/>
-    <w:lsdException w:name="List Table 7 Colorful Accent 5" w:uiPriority="52"/>
-    <w:lsdException w:name="List Table 1 Light Accent 6" w:uiPriority="46"/>
-    <w:lsdException w:name="List Table 2 Accent 6" w:uiPriority="47"/>
-    <w:lsdException w:name="List Table 3 Accent 6" w:uiPriority="48"/>
-    <w:lsdException w:name="List Table 4 Accent 6" w:uiPriority="49"/>
-    <w:lsdException w:name="List Table 5 Dark Accent 6" w:uiPriority="50"/>
-    <w:lsdException w:name="List Table 6 Colorful Accent 6" w:uiPriority="51"/>
-    <w:lsdException w:name="List Table 7 Colorful Accent 6" w:uiPriority="52"/>
-    <w:lsdException w:name="Mention" w:semiHidden="1" w:unhideWhenUsed="1"/>
-    <w:lsdException w:name="Smart Hyperlink" w:semiHidden="1" w:unhideWhenUsed="1"/>
-    <w:lsdException w:name="Hashtag" w:semiHidden="1" w:unhideWhenUsed="1"/>
-    <w:lsdException w:name="Unresolved Mention" w:semiHidden="1" w:unhideWhenUsed="1"/>
-  </w:latentStyles>
-  <w:style w:type="paragraph" w:default="1" w:styleId="Normal">
-    <w:name w:val="Normal"/>
-    <w:qFormat/>
-  </w:style>
-  <w:style w:type="character" w:default="1" w:styleId="DefaultParagraphFont">
-    <w:name w:val="Default Paragraph Font"/>
-    <w:uiPriority w:val="1"/>
-    <w:semiHidden/>
-    <w:unhideWhenUsed/>
-  </w:style>
-  <w:style w:type="table" w:default="1" w:styleId="TableNormal">
-    <w:name w:val="Normal Table"/>
-    <w:uiPriority w:val="99"/>
-    <w:semiHidden/>
-    <w:unhideWhenUsed/>
-    <w:tblPr>
-      <w:tblInd w:w="0" w:type="dxa"/>
-      <w:tblCellMar>
-        <w:top w:w="0" w:type="dxa"/>
-        <w:left w:w="108" w:type="dxa"/>
-        <w:bottom w:w="0" w:type="dxa"/>
-        <w:right w:w="108" w:type="dxa"/>
-      </w:tblCellMar>
-    </w:tblPr>
-  </w:style>
-  <w:style w:type="numbering" w:default="1" w:styleId="NoList">
-    <w:name w:val="No List"/>
-    <w:uiPriority w:val="99"/>
-    <w:semiHidden/>
-    <w:unhideWhenUsed/>
-  </w:style>
-  <w:style w:type="paragraph" w:customStyle="1" w:styleId="C00F485C55CF41569C64D326A760183F">
-    <w:name w:val="C00F485C55CF41569C64D326A760183F"/>
-    <w:rsid w:val="00A20513"/>
-  </w:style>
-  <w:style w:type="paragraph" w:customStyle="1" w:styleId="6DB8535651A349E8A7E268EF6A09C6CA">
-    <w:name w:val="6DB8535651A349E8A7E268EF6A09C6CA"/>
-    <w:rsid w:val="00A20513"/>
-  </w:style>
-  <w:style w:type="paragraph" w:customStyle="1" w:styleId="C098B6C3201C4D39B2417E6AE8D8E23A">
-    <w:name w:val="C098B6C3201C4D39B2417E6AE8D8E23A"/>
-    <w:rsid w:val="00A20513"/>
-  </w:style>
-  <w:style w:type="paragraph" w:customStyle="1" w:styleId="C7D806BA264448A884F90793061B3377">
-    <w:name w:val="C7D806BA264448A884F90793061B3377"/>
-    <w:rsid w:val="00A20513"/>
-  </w:style>
-  <w:style w:type="paragraph" w:customStyle="1" w:styleId="E67948D8BC5E4295A9C3D953B27AB9C5">
-    <w:name w:val="E67948D8BC5E4295A9C3D953B27AB9C5"/>
-    <w:rsid w:val="00A20513"/>
-  </w:style>
-</w:styles>
-</file>
-
-<file path=word/glossary/webSettings.xml><?xml version="1.0" encoding="utf-8"?>
-<w:webSettings xmlns:mc="http://schemas.openxmlformats.org/markup-compatibility/2006" xmlns:r="http://schemas.openxmlformats.org/officeDocument/2006/relationships" xmlns:w="http://schemas.openxmlformats.org/wordprocessingml/2006/main" xmlns:w14="http://schemas.microsoft.com/office/word/2010/wordml" xmlns:w15="http://schemas.microsoft.com/office/word/2012/wordml" xmlns:w16cid="http://schemas.microsoft.com/office/word/2016/wordml/cid" xmlns:w16se="http://schemas.microsoft.com/office/word/2015/wordml/symex" mc:Ignorable="w14 w15 w16se w16cid">
-  <w:optimizeForBrowser/>
-  <w:allowPNG/>
-</w:webSettings>
-</file>
-
 <file path=word/theme/theme1.xml><?xml version="1.0" encoding="utf-8"?>
 <a:theme xmlns:a="http://schemas.openxmlformats.org/drawingml/2006/main" name="Office Theme">
   <a:themeElements>
@@ -6394,7 +6359,7 @@
 </file>
 
 <file path=customXml/itemProps1.xml><?xml version="1.0" encoding="utf-8"?>
-<ds:datastoreItem xmlns:ds="http://schemas.openxmlformats.org/officeDocument/2006/customXml" ds:itemID="{35B75E9D-F3E3-4F7B-9F77-20F3B10F5388}">
+<ds:datastoreItem xmlns:ds="http://schemas.openxmlformats.org/officeDocument/2006/customXml" ds:itemID="{8CFBECCF-26C8-4D65-91EC-C67B82774404}">
   <ds:schemaRefs>
     <ds:schemaRef ds:uri="http://schemas.openxmlformats.org/officeDocument/2006/bibliography"/>
   </ds:schemaRefs>

</xml_diff>